<commit_message>
Began hardware report write-up, completed majority of F1Tenth hardware descriptions
</commit_message>
<xml_diff>
--- a/reports/f1tenth-hardware-report.docx
+++ b/reports/f1tenth-hardware-report.docx
@@ -93,7 +93,7 @@
           </mc:Choice>
           <mc:Fallback>
             <w:pict>
-              <v:shapetype w14:anchorId="486B0F29" id="_x0000_t32" coordsize="21600,21600" o:spt="32" o:oned="t" path="m,l21600,21600e" filled="f">
+              <v:shapetype w14:anchorId="56F7B4A1" id="_x0000_t32" coordsize="21600,21600" o:spt="32" o:oned="t" path="m,l21600,21600e" filled="f">
                 <v:path arrowok="t" fillok="f" o:connecttype="none"/>
                 <o:lock v:ext="edit" shapetype="t"/>
               </v:shapetype>
@@ -119,35 +119,7 @@
           <w:b/>
           <w:bCs/>
         </w:rPr>
-        <w:t xml:space="preserve">F1Tenth </w:t>
-      </w:r>
-      <w:r>
-        <w:rPr>
-          <w:b/>
-          <w:bCs/>
-        </w:rPr>
-        <w:t xml:space="preserve">car hardware, </w:t>
-      </w:r>
-      <w:r>
-        <w:rPr>
-          <w:b/>
-          <w:bCs/>
-        </w:rPr>
-        <w:t>sensors,</w:t>
-      </w:r>
-      <w:r>
-        <w:rPr>
-          <w:b/>
-          <w:bCs/>
-        </w:rPr>
-        <w:t xml:space="preserve"> and communication</w:t>
-      </w:r>
-      <w:r>
-        <w:rPr>
-          <w:b/>
-          <w:bCs/>
-        </w:rPr>
-        <w:t xml:space="preserve"> Report</w:t>
+        <w:t>F1Tenth car hardware, sensors, and communication Report</w:t>
       </w:r>
     </w:p>
     <w:p/>
@@ -229,7 +201,7 @@
           </mc:Choice>
           <mc:Fallback>
             <w:pict>
-              <v:shape w14:anchorId="78D2B84B" id="Straight Arrow Connector 3" o:spid="_x0000_s1026" type="#_x0000_t32" style="width:113.4pt;height:.05pt;flip:y;visibility:visible;mso-wrap-style:square;mso-left-percent:-10001;mso-top-percent:-10001;mso-position-horizontal:absolute;mso-position-horizontal-relative:char;mso-position-vertical:absolute;mso-position-vertical-relative:line;mso-left-percent:-10001;mso-top-percent:-10001" o:gfxdata="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" strokecolor="#a5a5a5 [2092]">
+              <v:shape w14:anchorId="5E69E5F1" id="Straight Arrow Connector 3" o:spid="_x0000_s1026" type="#_x0000_t32" style="width:113.4pt;height:.05pt;flip:y;visibility:visible;mso-wrap-style:square;mso-left-percent:-10001;mso-top-percent:-10001;mso-position-horizontal:absolute;mso-position-horizontal-relative:char;mso-position-vertical:absolute;mso-position-vertical-relative:line;mso-left-percent:-10001;mso-top-percent:-10001" o:gfxdata="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" strokecolor="#a5a5a5 [2092]">
                 <w10:anchorlock/>
               </v:shape>
             </w:pict>
@@ -402,7 +374,7 @@
                                             </pic:cNvPicPr>
                                           </pic:nvPicPr>
                                           <pic:blipFill>
-                                            <a:blip r:embed="rId6">
+                                            <a:blip r:embed="rId7">
                                               <a:extLst>
                                                 <a:ext uri="{28A0092B-C50C-407E-A947-70E740481C1C}">
                                                   <a14:useLocalDpi xmlns:a14="http://schemas.microsoft.com/office/drawing/2010/main" val="0"/>
@@ -505,7 +477,7 @@
                                       </pic:cNvPicPr>
                                     </pic:nvPicPr>
                                     <pic:blipFill>
-                                      <a:blip r:embed="rId6">
+                                      <a:blip r:embed="rId7">
                                         <a:extLst>
                                           <a:ext uri="{28A0092B-C50C-407E-A947-70E740481C1C}">
                                             <a14:useLocalDpi xmlns:a14="http://schemas.microsoft.com/office/drawing/2010/main" val="0"/>
@@ -608,13 +580,1619 @@
     </w:p>
     <w:p>
       <w:pPr>
-        <w:rPr>
-          <w:lang w:val="en-IE"/>
-        </w:rPr>
-      </w:pPr>
+        <w:pStyle w:val="Heading1"/>
+        <w:rPr>
+          <w:lang w:val="en-IE"/>
+        </w:rPr>
+      </w:pPr>
+      <w:r>
+        <w:rPr>
+          <w:lang w:val="en-IE"/>
+        </w:rPr>
+        <w:lastRenderedPageBreak/>
+        <w:softHyphen/>
+      </w:r>
+      <w:r>
+        <w:rPr>
+          <w:lang w:val="en-IE"/>
+        </w:rPr>
+        <w:softHyphen/>
+      </w:r>
+      <w:r>
+        <w:rPr>
+          <w:lang w:val="en-IE"/>
+        </w:rPr>
+        <w:softHyphen/>
+      </w:r>
+      <w:r>
+        <w:rPr>
+          <w:lang w:val="en-IE"/>
+        </w:rPr>
+        <w:t>Introduction</w:t>
+      </w:r>
+    </w:p>
+    <w:p>
+      <w:pPr>
+        <w:rPr>
+          <w:lang w:val="en-IE"/>
+        </w:rPr>
+      </w:pPr>
+      <w:r>
+        <w:rPr>
+          <w:lang w:val="en-IE"/>
+        </w:rPr>
+        <w:t>In this report, I will be discussing the hardware components of the F1Tenth</w:t>
+      </w:r>
+      <w:r>
+        <w:rPr>
+          <w:lang w:val="en-IE"/>
+        </w:rPr>
+        <w:t xml:space="preserve">, </w:t>
+      </w:r>
+      <w:proofErr w:type="gramStart"/>
+      <w:r>
+        <w:rPr>
+          <w:lang w:val="en-IE"/>
+        </w:rPr>
+        <w:t>mainly their</w:t>
+      </w:r>
+      <w:proofErr w:type="gramEnd"/>
+      <w:r>
+        <w:rPr>
+          <w:lang w:val="en-IE"/>
+        </w:rPr>
+        <w:t xml:space="preserve"> importance of how they work together to create an autonomous vehicle. It will cover the basis of the robot’s chassis, describing the </w:t>
+      </w:r>
+      <w:proofErr w:type="gramStart"/>
+      <w:r>
+        <w:rPr>
+          <w:lang w:val="en-IE"/>
+        </w:rPr>
+        <w:t>different features</w:t>
+      </w:r>
+      <w:proofErr w:type="gramEnd"/>
+      <w:r>
+        <w:rPr>
+          <w:lang w:val="en-IE"/>
+        </w:rPr>
+        <w:t xml:space="preserve"> that create the smooth manoeuvrability on different indoor surfaces. Afterwards, I will discuss how the hardware’s aspects may appear similar within the F1Tenth simulator</w:t>
+      </w:r>
+      <w:r>
+        <w:rPr>
+          <w:lang w:val="en-IE"/>
+        </w:rPr>
+        <w:t xml:space="preserve">, seeing how similar their performances can </w:t>
+      </w:r>
+      <w:proofErr w:type="gramStart"/>
+      <w:r>
+        <w:rPr>
+          <w:lang w:val="en-IE"/>
+        </w:rPr>
+        <w:t>be transferred</w:t>
+      </w:r>
+      <w:proofErr w:type="gramEnd"/>
+      <w:r>
+        <w:rPr>
+          <w:lang w:val="en-IE"/>
+        </w:rPr>
+        <w:t xml:space="preserve"> from testing in the virtual environment and the live one. </w:t>
+      </w:r>
+    </w:p>
+    <w:p>
+      <w:pPr>
+        <w:pStyle w:val="Heading1"/>
+        <w:rPr>
+          <w:lang w:val="en-IE"/>
+        </w:rPr>
+      </w:pPr>
+      <w:r>
+        <w:rPr>
+          <w:lang w:val="en-IE"/>
+        </w:rPr>
+        <w:t>F1Tenth Hardware</w:t>
+      </w:r>
+    </w:p>
+    <w:p>
+      <w:pPr>
+        <w:rPr>
+          <w:lang w:val="en-IE"/>
+        </w:rPr>
+      </w:pPr>
+      <w:r>
+        <w:rPr>
+          <w:noProof/>
+          <w:lang w:val="en-IE"/>
+        </w:rPr>
+        <w:drawing>
+          <wp:anchor distT="0" distB="0" distL="114300" distR="114300" simplePos="0" relativeHeight="251650048" behindDoc="0" locked="0" layoutInCell="1" allowOverlap="1" wp14:anchorId="46FF45B9" wp14:editId="3DEFA876">
+            <wp:simplePos x="0" y="0"/>
+            <wp:positionH relativeFrom="margin">
+              <wp:align>left</wp:align>
+            </wp:positionH>
+            <wp:positionV relativeFrom="paragraph">
+              <wp:posOffset>455930</wp:posOffset>
+            </wp:positionV>
+            <wp:extent cx="2480310" cy="5282565"/>
+            <wp:effectExtent l="0" t="0" r="0" b="0"/>
+            <wp:wrapSquare wrapText="bothSides"/>
+            <wp:docPr id="9" name="Picture 9"/>
+            <wp:cNvGraphicFramePr>
+              <a:graphicFrameLocks xmlns:a="http://schemas.openxmlformats.org/drawingml/2006/main" noChangeAspect="1"/>
+            </wp:cNvGraphicFramePr>
+            <a:graphic xmlns:a="http://schemas.openxmlformats.org/drawingml/2006/main">
+              <a:graphicData uri="http://schemas.openxmlformats.org/drawingml/2006/picture">
+                <pic:pic xmlns:pic="http://schemas.openxmlformats.org/drawingml/2006/picture">
+                  <pic:nvPicPr>
+                    <pic:cNvPr id="9" name="Picture 9"/>
+                    <pic:cNvPicPr/>
+                  </pic:nvPicPr>
+                  <pic:blipFill>
+                    <a:blip r:embed="rId8" cstate="print">
+                      <a:extLst>
+                        <a:ext uri="{28A0092B-C50C-407E-A947-70E740481C1C}">
+                          <a14:useLocalDpi xmlns:a14="http://schemas.microsoft.com/office/drawing/2010/main" val="0"/>
+                        </a:ext>
+                      </a:extLst>
+                    </a:blip>
+                    <a:stretch>
+                      <a:fillRect/>
+                    </a:stretch>
+                  </pic:blipFill>
+                  <pic:spPr>
+                    <a:xfrm>
+                      <a:off x="0" y="0"/>
+                      <a:ext cx="2480310" cy="5282945"/>
+                    </a:xfrm>
+                    <a:prstGeom prst="rect">
+                      <a:avLst/>
+                    </a:prstGeom>
+                  </pic:spPr>
+                </pic:pic>
+              </a:graphicData>
+            </a:graphic>
+            <wp14:sizeRelH relativeFrom="page">
+              <wp14:pctWidth>0</wp14:pctWidth>
+            </wp14:sizeRelH>
+            <wp14:sizeRelV relativeFrom="page">
+              <wp14:pctHeight>0</wp14:pctHeight>
+            </wp14:sizeRelV>
+          </wp:anchor>
+        </w:drawing>
+      </w:r>
+      <w:r>
+        <w:rPr>
+          <w:lang w:val="en-IE"/>
+        </w:rPr>
+        <w:t xml:space="preserve">The car has multiple components that </w:t>
+      </w:r>
+      <w:proofErr w:type="gramStart"/>
+      <w:r>
+        <w:rPr>
+          <w:lang w:val="en-IE"/>
+        </w:rPr>
+        <w:t>are combined</w:t>
+      </w:r>
+      <w:proofErr w:type="gramEnd"/>
+      <w:r>
+        <w:rPr>
+          <w:lang w:val="en-IE"/>
+        </w:rPr>
+        <w:t xml:space="preserve"> to create the final product, I will discuss the main ones that have a major impact on its performance</w:t>
+      </w:r>
+      <w:r>
+        <w:rPr>
+          <w:lang w:val="en-IE"/>
+        </w:rPr>
+        <w:t xml:space="preserve"> (as highlighted in Figure 1).</w:t>
+      </w:r>
+    </w:p>
+    <w:p>
+      <w:pPr>
+        <w:pStyle w:val="Heading2"/>
+        <w:rPr>
+          <w:lang w:val="en-IE"/>
+        </w:rPr>
+      </w:pPr>
+      <w:r>
+        <w:rPr>
+          <w:noProof/>
+        </w:rPr>
+        <mc:AlternateContent>
+          <mc:Choice Requires="wps">
+            <w:drawing>
+              <wp:anchor distT="0" distB="0" distL="114300" distR="114300" simplePos="0" relativeHeight="251652096" behindDoc="0" locked="0" layoutInCell="1" allowOverlap="1" wp14:anchorId="74C0E0D3" wp14:editId="2E1E8312">
+                <wp:simplePos x="0" y="0"/>
+                <wp:positionH relativeFrom="margin">
+                  <wp:align>left</wp:align>
+                </wp:positionH>
+                <wp:positionV relativeFrom="paragraph">
+                  <wp:posOffset>5326380</wp:posOffset>
+                </wp:positionV>
+                <wp:extent cx="2480310" cy="292100"/>
+                <wp:effectExtent l="0" t="0" r="0" b="0"/>
+                <wp:wrapSquare wrapText="bothSides"/>
+                <wp:docPr id="10" name="Text Box 10"/>
+                <wp:cNvGraphicFramePr/>
+                <a:graphic xmlns:a="http://schemas.openxmlformats.org/drawingml/2006/main">
+                  <a:graphicData uri="http://schemas.microsoft.com/office/word/2010/wordprocessingShape">
+                    <wps:wsp>
+                      <wps:cNvSpPr txBox="1"/>
+                      <wps:spPr>
+                        <a:xfrm>
+                          <a:off x="0" y="0"/>
+                          <a:ext cx="2480310" cy="292100"/>
+                        </a:xfrm>
+                        <a:prstGeom prst="rect">
+                          <a:avLst/>
+                        </a:prstGeom>
+                        <a:solidFill>
+                          <a:prstClr val="white"/>
+                        </a:solidFill>
+                        <a:ln>
+                          <a:noFill/>
+                        </a:ln>
+                      </wps:spPr>
+                      <wps:txbx>
+                        <w:txbxContent>
+                          <w:p>
+                            <w:pPr>
+                              <w:pStyle w:val="Caption"/>
+                              <w:rPr>
+                                <w:noProof/>
+                                <w:lang w:val="en-IE"/>
+                              </w:rPr>
+                            </w:pPr>
+                            <w:r>
+                              <w:t xml:space="preserve">Figure </w:t>
+                            </w:r>
+                            <w:r>
+                              <w:fldChar w:fldCharType="begin"/>
+                            </w:r>
+                            <w:r>
+                              <w:instrText xml:space="preserve"> SEQ Figure \* ARABIC </w:instrText>
+                            </w:r>
+                            <w:r>
+                              <w:fldChar w:fldCharType="separate"/>
+                            </w:r>
+                            <w:r>
+                              <w:rPr>
+                                <w:noProof/>
+                              </w:rPr>
+                              <w:t>1</w:t>
+                            </w:r>
+                            <w:r>
+                              <w:rPr>
+                                <w:noProof/>
+                              </w:rPr>
+                              <w:fldChar w:fldCharType="end"/>
+                            </w:r>
+                            <w:r>
+                              <w:rPr>
+                                <w:noProof/>
+                              </w:rPr>
+                              <w:t xml:space="preserve"> - Bill of Contents showing F1Tenth components. Main components highl</w:t>
+                            </w:r>
+                            <w:r>
+                              <w:rPr>
+                                <w:noProof/>
+                              </w:rPr>
+                              <w:t>i</w:t>
+                            </w:r>
+                            <w:r>
+                              <w:rPr>
+                                <w:noProof/>
+                              </w:rPr>
+                              <w:t>ghted</w:t>
+                            </w:r>
+                          </w:p>
+                        </w:txbxContent>
+                      </wps:txbx>
+                      <wps:bodyPr rot="0" spcFirstLastPara="0" vertOverflow="overflow" horzOverflow="overflow" vert="horz" wrap="square" lIns="0" tIns="0" rIns="0" bIns="0" numCol="1" spcCol="0" rtlCol="0" fromWordArt="0" anchor="t" anchorCtr="0" forceAA="0" compatLnSpc="1">
+                        <a:prstTxWarp prst="textNoShape">
+                          <a:avLst/>
+                        </a:prstTxWarp>
+                        <a:noAutofit/>
+                      </wps:bodyPr>
+                    </wps:wsp>
+                  </a:graphicData>
+                </a:graphic>
+                <wp14:sizeRelV relativeFrom="margin">
+                  <wp14:pctHeight>0</wp14:pctHeight>
+                </wp14:sizeRelV>
+              </wp:anchor>
+            </w:drawing>
+          </mc:Choice>
+          <mc:Fallback>
+            <w:pict>
+              <v:shape w14:anchorId="74C0E0D3" id="Text Box 10" o:spid="_x0000_s1029" type="#_x0000_t202" style="position:absolute;margin-left:0;margin-top:419.4pt;width:195.3pt;height:23pt;z-index:251652096;visibility:visible;mso-wrap-style:square;mso-height-percent:0;mso-wrap-distance-left:9pt;mso-wrap-distance-top:0;mso-wrap-distance-right:9pt;mso-wrap-distance-bottom:0;mso-position-horizontal:left;mso-position-horizontal-relative:margin;mso-position-vertical:absolute;mso-position-vertical-relative:text;mso-height-percent:0;mso-height-relative:margin;v-text-anchor:top" o:gfxdata="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" stroked="f">
+                <v:textbox inset="0,0,0,0">
+                  <w:txbxContent>
+                    <w:p>
+                      <w:pPr>
+                        <w:pStyle w:val="Caption"/>
+                        <w:rPr>
+                          <w:noProof/>
+                          <w:lang w:val="en-IE"/>
+                        </w:rPr>
+                      </w:pPr>
+                      <w:r>
+                        <w:t xml:space="preserve">Figure </w:t>
+                      </w:r>
+                      <w:r>
+                        <w:fldChar w:fldCharType="begin"/>
+                      </w:r>
+                      <w:r>
+                        <w:instrText xml:space="preserve"> SEQ Figure \* ARABIC </w:instrText>
+                      </w:r>
+                      <w:r>
+                        <w:fldChar w:fldCharType="separate"/>
+                      </w:r>
+                      <w:r>
+                        <w:rPr>
+                          <w:noProof/>
+                        </w:rPr>
+                        <w:t>1</w:t>
+                      </w:r>
+                      <w:r>
+                        <w:rPr>
+                          <w:noProof/>
+                        </w:rPr>
+                        <w:fldChar w:fldCharType="end"/>
+                      </w:r>
+                      <w:r>
+                        <w:rPr>
+                          <w:noProof/>
+                        </w:rPr>
+                        <w:t xml:space="preserve"> - Bill of Contents showing F1Tenth components. Main components highl</w:t>
+                      </w:r>
+                      <w:r>
+                        <w:rPr>
+                          <w:noProof/>
+                        </w:rPr>
+                        <w:t>i</w:t>
+                      </w:r>
+                      <w:r>
+                        <w:rPr>
+                          <w:noProof/>
+                        </w:rPr>
+                        <w:t>ghted</w:t>
+                      </w:r>
+                    </w:p>
+                  </w:txbxContent>
+                </v:textbox>
+                <w10:wrap type="square" anchorx="margin"/>
+              </v:shape>
+            </w:pict>
+          </mc:Fallback>
+        </mc:AlternateContent>
+      </w:r>
+      <w:r>
+        <w:rPr>
+          <w:lang w:val="en-IE"/>
+        </w:rPr>
+        <w:t>Traxxas Slash 4x4 Premium Chassis</w:t>
+      </w:r>
+    </w:p>
+    <w:p>
+      <w:r>
+        <w:rPr>
+          <w:lang w:val="en-IE"/>
+        </w:rPr>
+        <w:t xml:space="preserve">The car chassis is based off the </w:t>
+      </w:r>
+      <w:r>
+        <w:t>Traxxas Slash 4x4 Premium Chassis</w:t>
+      </w:r>
+      <w:r>
+        <w:rPr>
+          <w:rStyle w:val="FootnoteReference"/>
+        </w:rPr>
+        <w:footnoteReference w:id="1"/>
+      </w:r>
+      <w:r>
+        <w:t xml:space="preserve"> (Figure 2)</w:t>
+      </w:r>
+      <w:r>
+        <w:t xml:space="preserve">, where </w:t>
+      </w:r>
+      <w:r>
+        <w:t>all its</w:t>
+      </w:r>
+      <w:r>
+        <w:t xml:space="preserve"> components </w:t>
+      </w:r>
+      <w:proofErr w:type="gramStart"/>
+      <w:r>
+        <w:t>are attached</w:t>
+      </w:r>
+      <w:proofErr w:type="gramEnd"/>
+      <w:r>
+        <w:t xml:space="preserve"> onto its body. </w:t>
+      </w:r>
+      <w:r>
+        <w:t xml:space="preserve">This chassis was created to have a low centre of gravity be having the battery and electronics to be held low to position the weight of car low in the chassis. </w:t>
+      </w:r>
+      <w:r>
+        <w:t>Because of the low centre of gravity, it is possible that the car’s stability and ability to take on corners at an increased speed is improved. The chassis it</w:t>
+      </w:r>
+      <w:r>
+        <w:t>s</w:t>
+      </w:r>
+      <w:r>
+        <w:t>elf is ultra-smooth, which documented by the Traxxas says it reduces drag and improves ability to take on many types of terrain.</w:t>
+      </w:r>
+    </w:p>
+    <w:p>
+      <w:pPr>
+        <w:rPr>
+          <w:lang w:val="en-IE"/>
+        </w:rPr>
+      </w:pPr>
+      <w:r>
+        <w:rPr>
+          <w:noProof/>
+        </w:rPr>
+        <mc:AlternateContent>
+          <mc:Choice Requires="wps">
+            <w:drawing>
+              <wp:anchor distT="0" distB="0" distL="114300" distR="114300" simplePos="0" relativeHeight="251655168" behindDoc="0" locked="0" layoutInCell="1" allowOverlap="1" wp14:anchorId="3A548169" wp14:editId="36A583E3">
+                <wp:simplePos x="0" y="0"/>
+                <wp:positionH relativeFrom="column">
+                  <wp:posOffset>2597150</wp:posOffset>
+                </wp:positionH>
+                <wp:positionV relativeFrom="paragraph">
+                  <wp:posOffset>1916430</wp:posOffset>
+                </wp:positionV>
+                <wp:extent cx="2971800" cy="165100"/>
+                <wp:effectExtent l="0" t="0" r="0" b="6350"/>
+                <wp:wrapSquare wrapText="bothSides"/>
+                <wp:docPr id="12" name="Text Box 12"/>
+                <wp:cNvGraphicFramePr/>
+                <a:graphic xmlns:a="http://schemas.openxmlformats.org/drawingml/2006/main">
+                  <a:graphicData uri="http://schemas.microsoft.com/office/word/2010/wordprocessingShape">
+                    <wps:wsp>
+                      <wps:cNvSpPr txBox="1"/>
+                      <wps:spPr>
+                        <a:xfrm>
+                          <a:off x="0" y="0"/>
+                          <a:ext cx="2971800" cy="165100"/>
+                        </a:xfrm>
+                        <a:prstGeom prst="rect">
+                          <a:avLst/>
+                        </a:prstGeom>
+                        <a:solidFill>
+                          <a:prstClr val="white"/>
+                        </a:solidFill>
+                        <a:ln>
+                          <a:noFill/>
+                        </a:ln>
+                      </wps:spPr>
+                      <wps:txbx>
+                        <w:txbxContent>
+                          <w:p>
+                            <w:pPr>
+                              <w:pStyle w:val="Caption"/>
+                              <w:rPr>
+                                <w:lang w:val="en-IE"/>
+                              </w:rPr>
+                            </w:pPr>
+                            <w:r>
+                              <w:t xml:space="preserve">Figure </w:t>
+                            </w:r>
+                            <w:r>
+                              <w:fldChar w:fldCharType="begin"/>
+                            </w:r>
+                            <w:r>
+                              <w:instrText xml:space="preserve"> SEQ Figure \* ARABIC </w:instrText>
+                            </w:r>
+                            <w:r>
+                              <w:fldChar w:fldCharType="separate"/>
+                            </w:r>
+                            <w:r>
+                              <w:rPr>
+                                <w:noProof/>
+                              </w:rPr>
+                              <w:t>2</w:t>
+                            </w:r>
+                            <w:r>
+                              <w:rPr>
+                                <w:noProof/>
+                              </w:rPr>
+                              <w:fldChar w:fldCharType="end"/>
+                            </w:r>
+                            <w:r>
+                              <w:rPr>
+                                <w:noProof/>
+                              </w:rPr>
+                              <w:t xml:space="preserve"> - Traxxas 4x4 Premium Chassis used for F1Tenth car</w:t>
+                            </w:r>
+                          </w:p>
+                        </w:txbxContent>
+                      </wps:txbx>
+                      <wps:bodyPr rot="0" spcFirstLastPara="0" vertOverflow="overflow" horzOverflow="overflow" vert="horz" wrap="square" lIns="0" tIns="0" rIns="0" bIns="0" numCol="1" spcCol="0" rtlCol="0" fromWordArt="0" anchor="t" anchorCtr="0" forceAA="0" compatLnSpc="1">
+                        <a:prstTxWarp prst="textNoShape">
+                          <a:avLst/>
+                        </a:prstTxWarp>
+                        <a:noAutofit/>
+                      </wps:bodyPr>
+                    </wps:wsp>
+                  </a:graphicData>
+                </a:graphic>
+                <wp14:sizeRelH relativeFrom="margin">
+                  <wp14:pctWidth>0</wp14:pctWidth>
+                </wp14:sizeRelH>
+                <wp14:sizeRelV relativeFrom="margin">
+                  <wp14:pctHeight>0</wp14:pctHeight>
+                </wp14:sizeRelV>
+              </wp:anchor>
+            </w:drawing>
+          </mc:Choice>
+          <mc:Fallback>
+            <w:pict>
+              <v:shape w14:anchorId="3A548169" id="Text Box 12" o:spid="_x0000_s1030" type="#_x0000_t202" style="position:absolute;margin-left:204.5pt;margin-top:150.9pt;width:234pt;height:13pt;z-index:251655168;visibility:visible;mso-wrap-style:square;mso-width-percent:0;mso-height-percent:0;mso-wrap-distance-left:9pt;mso-wrap-distance-top:0;mso-wrap-distance-right:9pt;mso-wrap-distance-bottom:0;mso-position-horizontal:absolute;mso-position-horizontal-relative:text;mso-position-vertical:absolute;mso-position-vertical-relative:text;mso-width-percent:0;mso-height-percent:0;mso-width-relative:margin;mso-height-relative:margin;v-text-anchor:top" o:gfxdata="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" stroked="f">
+                <v:textbox inset="0,0,0,0">
+                  <w:txbxContent>
+                    <w:p>
+                      <w:pPr>
+                        <w:pStyle w:val="Caption"/>
+                        <w:rPr>
+                          <w:lang w:val="en-IE"/>
+                        </w:rPr>
+                      </w:pPr>
+                      <w:r>
+                        <w:t xml:space="preserve">Figure </w:t>
+                      </w:r>
+                      <w:r>
+                        <w:fldChar w:fldCharType="begin"/>
+                      </w:r>
+                      <w:r>
+                        <w:instrText xml:space="preserve"> SEQ Figure \* ARABIC </w:instrText>
+                      </w:r>
+                      <w:r>
+                        <w:fldChar w:fldCharType="separate"/>
+                      </w:r>
+                      <w:r>
+                        <w:rPr>
+                          <w:noProof/>
+                        </w:rPr>
+                        <w:t>2</w:t>
+                      </w:r>
+                      <w:r>
+                        <w:rPr>
+                          <w:noProof/>
+                        </w:rPr>
+                        <w:fldChar w:fldCharType="end"/>
+                      </w:r>
+                      <w:r>
+                        <w:rPr>
+                          <w:noProof/>
+                        </w:rPr>
+                        <w:t xml:space="preserve"> - Traxxas 4x4 Premium Chassis used for F1Tenth car</w:t>
+                      </w:r>
+                    </w:p>
+                  </w:txbxContent>
+                </v:textbox>
+                <w10:wrap type="square"/>
+              </v:shape>
+            </w:pict>
+          </mc:Fallback>
+        </mc:AlternateContent>
+      </w:r>
+      <w:r>
+        <w:rPr>
+          <w:noProof/>
+          <w:lang w:val="en-IE"/>
+        </w:rPr>
+        <w:drawing>
+          <wp:anchor distT="0" distB="0" distL="114300" distR="114300" simplePos="0" relativeHeight="251653120" behindDoc="0" locked="0" layoutInCell="1" allowOverlap="1" wp14:anchorId="0928256B" wp14:editId="639718F6">
+            <wp:simplePos x="0" y="0"/>
+            <wp:positionH relativeFrom="column">
+              <wp:posOffset>2597150</wp:posOffset>
+            </wp:positionH>
+            <wp:positionV relativeFrom="paragraph">
+              <wp:posOffset>624840</wp:posOffset>
+            </wp:positionV>
+            <wp:extent cx="2971800" cy="1227455"/>
+            <wp:effectExtent l="0" t="0" r="0" b="0"/>
+            <wp:wrapSquare wrapText="bothSides"/>
+            <wp:docPr id="11" name="Picture 11"/>
+            <wp:cNvGraphicFramePr>
+              <a:graphicFrameLocks xmlns:a="http://schemas.openxmlformats.org/drawingml/2006/main" noChangeAspect="1"/>
+            </wp:cNvGraphicFramePr>
+            <a:graphic xmlns:a="http://schemas.openxmlformats.org/drawingml/2006/main">
+              <a:graphicData uri="http://schemas.openxmlformats.org/drawingml/2006/picture">
+                <pic:pic xmlns:pic="http://schemas.openxmlformats.org/drawingml/2006/picture">
+                  <pic:nvPicPr>
+                    <pic:cNvPr id="1" name=""/>
+                    <pic:cNvPicPr/>
+                  </pic:nvPicPr>
+                  <pic:blipFill>
+                    <a:blip r:embed="rId9" cstate="print">
+                      <a:extLst>
+                        <a:ext uri="{28A0092B-C50C-407E-A947-70E740481C1C}">
+                          <a14:useLocalDpi xmlns:a14="http://schemas.microsoft.com/office/drawing/2010/main" val="0"/>
+                        </a:ext>
+                      </a:extLst>
+                    </a:blip>
+                    <a:stretch>
+                      <a:fillRect/>
+                    </a:stretch>
+                  </pic:blipFill>
+                  <pic:spPr>
+                    <a:xfrm>
+                      <a:off x="0" y="0"/>
+                      <a:ext cx="2971800" cy="1227455"/>
+                    </a:xfrm>
+                    <a:prstGeom prst="rect">
+                      <a:avLst/>
+                    </a:prstGeom>
+                  </pic:spPr>
+                </pic:pic>
+              </a:graphicData>
+            </a:graphic>
+            <wp14:sizeRelH relativeFrom="page">
+              <wp14:pctWidth>0</wp14:pctWidth>
+            </wp14:sizeRelH>
+            <wp14:sizeRelV relativeFrom="page">
+              <wp14:pctHeight>0</wp14:pctHeight>
+            </wp14:sizeRelV>
+          </wp:anchor>
+        </w:drawing>
+      </w:r>
+      <w:r>
+        <w:rPr>
+          <w:lang w:val="en-IE"/>
+        </w:rPr>
+        <w:t xml:space="preserve">Included with the chassis, you have the GTR Shocks suspension system, </w:t>
+      </w:r>
+      <w:r>
+        <w:rPr>
+          <w:lang w:val="en-IE"/>
+        </w:rPr>
+        <w:t>a power system, wheels, and the body itself to hold all these components.</w:t>
+      </w:r>
+    </w:p>
+    <w:p>
+      <w:pPr>
+        <w:pStyle w:val="Heading3"/>
+        <w:rPr>
+          <w:lang w:val="en-IE"/>
+        </w:rPr>
+      </w:pPr>
+      <w:r>
+        <w:t>High-capacity GTR Shocks (suspension)</w:t>
+      </w:r>
+    </w:p>
+    <w:p>
+      <w:pPr>
+        <w:rPr>
+          <w:lang w:val="en-IE"/>
+        </w:rPr>
+      </w:pPr>
+      <w:r>
+        <w:rPr>
+          <w:lang w:val="en-IE"/>
+        </w:rPr>
+        <w:t>The shock system has a near frictionless piston travel due to its “PTFE-coating</w:t>
+      </w:r>
+      <w:proofErr w:type="gramStart"/>
+      <w:r>
+        <w:rPr>
+          <w:lang w:val="en-IE"/>
+        </w:rPr>
+        <w:t>”,</w:t>
+      </w:r>
+      <w:proofErr w:type="gramEnd"/>
+      <w:r>
+        <w:rPr>
+          <w:lang w:val="en-IE"/>
+        </w:rPr>
+        <w:t xml:space="preserve"> allowing for smooth suspension work when driving through ridged terrain. This also allows for smooth and comfortable suspension action for extended periods of time before potential replacing. The shocks have an option to also change spring reload and ride height of the car, which can </w:t>
+      </w:r>
+      <w:proofErr w:type="gramStart"/>
+      <w:r>
+        <w:rPr>
+          <w:lang w:val="en-IE"/>
+        </w:rPr>
+        <w:t>be done</w:t>
+      </w:r>
+      <w:proofErr w:type="gramEnd"/>
+      <w:r>
+        <w:rPr>
+          <w:lang w:val="en-IE"/>
+        </w:rPr>
+        <w:t xml:space="preserve"> simply by turning threaded spring collars. This allows for fast and easy adjustment to the suspension, making the F1Tenth versatile.</w:t>
+      </w:r>
+    </w:p>
+    <w:p>
+      <w:pPr>
+        <w:pStyle w:val="Heading3"/>
+        <w:rPr>
+          <w:shd w:val="clear" w:color="auto" w:fill="FFFFFF"/>
+        </w:rPr>
+      </w:pPr>
+      <w:r>
+        <w:rPr>
+          <w:shd w:val="clear" w:color="auto" w:fill="FFFFFF"/>
+        </w:rPr>
+        <w:lastRenderedPageBreak/>
+        <w:t>Traxxas Velineon Power System</w:t>
+      </w:r>
+    </w:p>
+    <w:p>
+      <w:r>
+        <w:t>The power system has been optimised for high-speed performance while maintaining smooth driving, to preserve control over the vehicle.</w:t>
+      </w:r>
+    </w:p>
+    <w:p>
+      <w:pPr>
+        <w:pStyle w:val="Heading2"/>
+      </w:pPr>
+      <w:r>
+        <w:t>LiPo batteries &amp; Charger</w:t>
+      </w:r>
+    </w:p>
+    <w:p>
+      <w:r>
+        <w:rPr>
+          <w:noProof/>
+        </w:rPr>
+        <mc:AlternateContent>
+          <mc:Choice Requires="wpg">
+            <w:drawing>
+              <wp:anchor distT="0" distB="0" distL="114300" distR="114300" simplePos="0" relativeHeight="251676672" behindDoc="0" locked="0" layoutInCell="1" allowOverlap="1" wp14:anchorId="411E62CF" wp14:editId="6BAA9DCF">
+                <wp:simplePos x="0" y="0"/>
+                <wp:positionH relativeFrom="column">
+                  <wp:posOffset>0</wp:posOffset>
+                </wp:positionH>
+                <wp:positionV relativeFrom="paragraph">
+                  <wp:posOffset>1017270</wp:posOffset>
+                </wp:positionV>
+                <wp:extent cx="5969000" cy="2651760"/>
+                <wp:effectExtent l="0" t="0" r="0" b="0"/>
+                <wp:wrapSquare wrapText="bothSides"/>
+                <wp:docPr id="28" name="Group 28"/>
+                <wp:cNvGraphicFramePr/>
+                <a:graphic xmlns:a="http://schemas.openxmlformats.org/drawingml/2006/main">
+                  <a:graphicData uri="http://schemas.microsoft.com/office/word/2010/wordprocessingGroup">
+                    <wpg:wgp>
+                      <wpg:cNvGrpSpPr/>
+                      <wpg:grpSpPr>
+                        <a:xfrm>
+                          <a:off x="0" y="0"/>
+                          <a:ext cx="5969000" cy="2651760"/>
+                          <a:chOff x="0" y="0"/>
+                          <a:chExt cx="5969000" cy="2651760"/>
+                        </a:xfrm>
+                      </wpg:grpSpPr>
+                      <pic:pic xmlns:pic="http://schemas.openxmlformats.org/drawingml/2006/picture">
+                        <pic:nvPicPr>
+                          <pic:cNvPr id="2" name="Picture 2" descr="A picture containing text, charger&#10;&#10;Description automatically generated"/>
+                          <pic:cNvPicPr>
+                            <a:picLocks noChangeAspect="1"/>
+                          </pic:cNvPicPr>
+                        </pic:nvPicPr>
+                        <pic:blipFill>
+                          <a:blip r:embed="rId10">
+                            <a:extLst>
+                              <a:ext uri="{28A0092B-C50C-407E-A947-70E740481C1C}">
+                                <a14:useLocalDpi xmlns:a14="http://schemas.microsoft.com/office/drawing/2010/main" val="0"/>
+                              </a:ext>
+                            </a:extLst>
+                          </a:blip>
+                          <a:stretch>
+                            <a:fillRect/>
+                          </a:stretch>
+                        </pic:blipFill>
+                        <pic:spPr>
+                          <a:xfrm>
+                            <a:off x="0" y="0"/>
+                            <a:ext cx="2743200" cy="2194560"/>
+                          </a:xfrm>
+                          <a:prstGeom prst="rect">
+                            <a:avLst/>
+                          </a:prstGeom>
+                        </pic:spPr>
+                      </pic:pic>
+                      <wps:wsp>
+                        <wps:cNvPr id="8" name="Text Box 8"/>
+                        <wps:cNvSpPr txBox="1"/>
+                        <wps:spPr>
+                          <a:xfrm>
+                            <a:off x="0" y="2240280"/>
+                            <a:ext cx="2743200" cy="411480"/>
+                          </a:xfrm>
+                          <a:prstGeom prst="rect">
+                            <a:avLst/>
+                          </a:prstGeom>
+                          <a:solidFill>
+                            <a:prstClr val="white"/>
+                          </a:solidFill>
+                          <a:ln>
+                            <a:noFill/>
+                          </a:ln>
+                        </wps:spPr>
+                        <wps:txbx>
+                          <w:txbxContent>
+                            <w:p>
+                              <w:pPr>
+                                <w:pStyle w:val="Caption"/>
+                              </w:pPr>
+                              <w:r>
+                                <w:t xml:space="preserve">Figure </w:t>
+                              </w:r>
+                              <w:r>
+                                <w:fldChar w:fldCharType="begin"/>
+                              </w:r>
+                              <w:r>
+                                <w:instrText xml:space="preserve"> SEQ Figure \* ARABIC </w:instrText>
+                              </w:r>
+                              <w:r>
+                                <w:fldChar w:fldCharType="separate"/>
+                              </w:r>
+                              <w:r>
+                                <w:rPr>
+                                  <w:noProof/>
+                                </w:rPr>
+                                <w:t>3</w:t>
+                              </w:r>
+                              <w:r>
+                                <w:fldChar w:fldCharType="end"/>
+                              </w:r>
+                              <w:r>
+                                <w:rPr>
+                                  <w:noProof/>
+                                </w:rPr>
+                                <w:t xml:space="preserve"> - </w:t>
+                              </w:r>
+                              <w:r>
+                                <w:rPr>
+                                  <w:noProof/>
+                                </w:rPr>
+                                <w:t>Traxxas EZ-Peak 3S "Completer Pack" Dual Multi-Chemistry Battery Charger w/Two Power Cell Batteries (5000mAh)</w:t>
+                              </w:r>
+                            </w:p>
+                          </w:txbxContent>
+                        </wps:txbx>
+                        <wps:bodyPr rot="0" spcFirstLastPara="0" vertOverflow="overflow" horzOverflow="overflow" vert="horz" wrap="square" lIns="0" tIns="0" rIns="0" bIns="0" numCol="1" spcCol="0" rtlCol="0" fromWordArt="0" anchor="t" anchorCtr="0" forceAA="0" compatLnSpc="1">
+                          <a:prstTxWarp prst="textNoShape">
+                            <a:avLst/>
+                          </a:prstTxWarp>
+                          <a:noAutofit/>
+                        </wps:bodyPr>
+                      </wps:wsp>
+                      <pic:pic xmlns:pic="http://schemas.openxmlformats.org/drawingml/2006/picture">
+                        <pic:nvPicPr>
+                          <pic:cNvPr id="7" name="Picture 7" descr="Text&#10;&#10;Description automatically generated with medium confidence"/>
+                          <pic:cNvPicPr>
+                            <a:picLocks noChangeAspect="1"/>
+                          </pic:cNvPicPr>
+                        </pic:nvPicPr>
+                        <pic:blipFill>
+                          <a:blip r:embed="rId11">
+                            <a:extLst>
+                              <a:ext uri="{28A0092B-C50C-407E-A947-70E740481C1C}">
+                                <a14:useLocalDpi xmlns:a14="http://schemas.microsoft.com/office/drawing/2010/main" val="0"/>
+                              </a:ext>
+                            </a:extLst>
+                          </a:blip>
+                          <a:stretch>
+                            <a:fillRect/>
+                          </a:stretch>
+                        </pic:blipFill>
+                        <pic:spPr>
+                          <a:xfrm>
+                            <a:off x="2796540" y="541020"/>
+                            <a:ext cx="3172460" cy="1264920"/>
+                          </a:xfrm>
+                          <a:prstGeom prst="rect">
+                            <a:avLst/>
+                          </a:prstGeom>
+                        </pic:spPr>
+                      </pic:pic>
+                      <wps:wsp>
+                        <wps:cNvPr id="23" name="Text Box 23"/>
+                        <wps:cNvSpPr txBox="1"/>
+                        <wps:spPr>
+                          <a:xfrm>
+                            <a:off x="2796540" y="1866900"/>
+                            <a:ext cx="3172460" cy="405765"/>
+                          </a:xfrm>
+                          <a:prstGeom prst="rect">
+                            <a:avLst/>
+                          </a:prstGeom>
+                          <a:solidFill>
+                            <a:prstClr val="white"/>
+                          </a:solidFill>
+                          <a:ln>
+                            <a:noFill/>
+                          </a:ln>
+                        </wps:spPr>
+                        <wps:txbx>
+                          <w:txbxContent>
+                            <w:p>
+                              <w:pPr>
+                                <w:pStyle w:val="Caption"/>
+                                <w:rPr>
+                                  <w:noProof/>
+                                </w:rPr>
+                              </w:pPr>
+                              <w:r>
+                                <w:t xml:space="preserve">Figure </w:t>
+                              </w:r>
+                              <w:r>
+                                <w:fldChar w:fldCharType="begin"/>
+                              </w:r>
+                              <w:r>
+                                <w:instrText xml:space="preserve"> SEQ Figure \* ARABIC </w:instrText>
+                              </w:r>
+                              <w:r>
+                                <w:fldChar w:fldCharType="separate"/>
+                              </w:r>
+                              <w:r>
+                                <w:rPr>
+                                  <w:noProof/>
+                                </w:rPr>
+                                <w:t>4</w:t>
+                              </w:r>
+                              <w:r>
+                                <w:fldChar w:fldCharType="end"/>
+                              </w:r>
+                              <w:r>
+                                <w:rPr>
+                                  <w:noProof/>
+                                </w:rPr>
+                                <w:t xml:space="preserve"> -</w:t>
+                              </w:r>
+                              <w:r>
+                                <w:rPr>
+                                  <w:noProof/>
+                                </w:rPr>
+                                <w:t>Traxxas EZ-Peak 3S "Completer Pack" Dual Multi-Chemistry Battery Charger w/Two Power Cell Batteries (5000mAh)</w:t>
+                              </w:r>
+                            </w:p>
+                          </w:txbxContent>
+                        </wps:txbx>
+                        <wps:bodyPr rot="0" spcFirstLastPara="0" vertOverflow="overflow" horzOverflow="overflow" vert="horz" wrap="square" lIns="0" tIns="0" rIns="0" bIns="0" numCol="1" spcCol="0" rtlCol="0" fromWordArt="0" anchor="t" anchorCtr="0" forceAA="0" compatLnSpc="1">
+                          <a:prstTxWarp prst="textNoShape">
+                            <a:avLst/>
+                          </a:prstTxWarp>
+                          <a:spAutoFit/>
+                        </wps:bodyPr>
+                      </wps:wsp>
+                    </wpg:wgp>
+                  </a:graphicData>
+                </a:graphic>
+              </wp:anchor>
+            </w:drawing>
+          </mc:Choice>
+          <mc:Fallback>
+            <w:pict>
+              <v:group w14:anchorId="411E62CF" id="Group 28" o:spid="_x0000_s1031" style="position:absolute;margin-left:0;margin-top:80.1pt;width:470pt;height:208.8pt;z-index:251676672;mso-position-horizontal-relative:text;mso-position-vertical-relative:text" coordsize="59690,26517" o:gfxdata="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">
+                <v:shape id="Picture 2" o:spid="_x0000_s1032" type="#_x0000_t75" alt="A picture containing text, charger&#10;&#10;Description automatically generated" style="position:absolute;width:27432;height:21945;visibility:visible;mso-wrap-style:square" o:gfxdata="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">
+                  <v:imagedata r:id="rId12" o:title="A picture containing text, charger&#10;&#10;Description automatically generated"/>
+                </v:shape>
+                <v:shape id="Text Box 8" o:spid="_x0000_s1033" type="#_x0000_t202" style="position:absolute;top:22402;width:27432;height:4115;visibility:visible;mso-wrap-style:square;v-text-anchor:top" o:gfxdata="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" stroked="f">
+                  <v:textbox inset="0,0,0,0">
+                    <w:txbxContent>
+                      <w:p>
+                        <w:pPr>
+                          <w:pStyle w:val="Caption"/>
+                        </w:pPr>
+                        <w:r>
+                          <w:t xml:space="preserve">Figure </w:t>
+                        </w:r>
+                        <w:r>
+                          <w:fldChar w:fldCharType="begin"/>
+                        </w:r>
+                        <w:r>
+                          <w:instrText xml:space="preserve"> SEQ Figure \* ARABIC </w:instrText>
+                        </w:r>
+                        <w:r>
+                          <w:fldChar w:fldCharType="separate"/>
+                        </w:r>
+                        <w:r>
+                          <w:rPr>
+                            <w:noProof/>
+                          </w:rPr>
+                          <w:t>3</w:t>
+                        </w:r>
+                        <w:r>
+                          <w:fldChar w:fldCharType="end"/>
+                        </w:r>
+                        <w:r>
+                          <w:rPr>
+                            <w:noProof/>
+                          </w:rPr>
+                          <w:t xml:space="preserve"> - </w:t>
+                        </w:r>
+                        <w:r>
+                          <w:rPr>
+                            <w:noProof/>
+                          </w:rPr>
+                          <w:t>Traxxas EZ-Peak 3S "Completer Pack" Dual Multi-Chemistry Battery Charger w/Two Power Cell Batteries (5000mAh)</w:t>
+                        </w:r>
+                      </w:p>
+                    </w:txbxContent>
+                  </v:textbox>
+                </v:shape>
+                <v:shape id="Picture 7" o:spid="_x0000_s1034" type="#_x0000_t75" alt="Text&#10;&#10;Description automatically generated with medium confidence" style="position:absolute;left:27965;top:5410;width:31725;height:12649;visibility:visible;mso-wrap-style:square" o:gfxdata="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">
+                  <v:imagedata r:id="rId13" o:title="Text&#10;&#10;Description automatically generated with medium confidence"/>
+                </v:shape>
+                <v:shape id="Text Box 23" o:spid="_x0000_s1035" type="#_x0000_t202" style="position:absolute;left:27965;top:18669;width:31725;height:4057;visibility:visible;mso-wrap-style:square;v-text-anchor:top" o:gfxdata="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" stroked="f">
+                  <v:textbox style="mso-fit-shape-to-text:t" inset="0,0,0,0">
+                    <w:txbxContent>
+                      <w:p>
+                        <w:pPr>
+                          <w:pStyle w:val="Caption"/>
+                          <w:rPr>
+                            <w:noProof/>
+                          </w:rPr>
+                        </w:pPr>
+                        <w:r>
+                          <w:t xml:space="preserve">Figure </w:t>
+                        </w:r>
+                        <w:r>
+                          <w:fldChar w:fldCharType="begin"/>
+                        </w:r>
+                        <w:r>
+                          <w:instrText xml:space="preserve"> SEQ Figure \* ARABIC </w:instrText>
+                        </w:r>
+                        <w:r>
+                          <w:fldChar w:fldCharType="separate"/>
+                        </w:r>
+                        <w:r>
+                          <w:rPr>
+                            <w:noProof/>
+                          </w:rPr>
+                          <w:t>4</w:t>
+                        </w:r>
+                        <w:r>
+                          <w:fldChar w:fldCharType="end"/>
+                        </w:r>
+                        <w:r>
+                          <w:rPr>
+                            <w:noProof/>
+                          </w:rPr>
+                          <w:t xml:space="preserve"> -</w:t>
+                        </w:r>
+                        <w:r>
+                          <w:rPr>
+                            <w:noProof/>
+                          </w:rPr>
+                          <w:t>Traxxas EZ-Peak 3S "Completer Pack" Dual Multi-Chemistry Battery Charger w/Two Power Cell Batteries (5000mAh)</w:t>
+                        </w:r>
+                      </w:p>
+                    </w:txbxContent>
+                  </v:textbox>
+                </v:shape>
+                <w10:wrap type="square"/>
+              </v:group>
+            </w:pict>
+          </mc:Fallback>
+        </mc:AlternateContent>
+      </w:r>
+      <w:r>
+        <w:t>These rechargeable lithium polymer (LiPo) batteries</w:t>
+      </w:r>
+      <w:r>
+        <w:t xml:space="preserve"> (Figure 3)</w:t>
+      </w:r>
+      <w:r>
+        <w:t xml:space="preserve"> are the main source of power for the car to work</w:t>
+      </w:r>
+      <w:r>
+        <w:t>, along with a charger for these batteries. Due to them being rechargeable, it allows the car to be a long-term investment, saving up on money as you do not have to restock on additional batteries. With the two ‘</w:t>
+      </w:r>
+      <w:r>
+        <w:t>5000mAh</w:t>
+      </w:r>
+      <w:r>
+        <w:t>’ batteries, the car will have a possibility of reaching speeds of over 60mph (Figure 4).</w:t>
+      </w:r>
+    </w:p>
+    <w:p/>
+    <w:p>
+      <w:pPr>
+        <w:pStyle w:val="Heading2"/>
+      </w:pPr>
+      <w:r>
+        <w:t>Hokuyo UST-10LX Scanning Laser Rangefinder</w:t>
+      </w:r>
+    </w:p>
+    <w:p>
+      <w:r>
+        <w:rPr>
+          <w:noProof/>
+        </w:rPr>
+        <mc:AlternateContent>
+          <mc:Choice Requires="wpg">
+            <w:drawing>
+              <wp:anchor distT="0" distB="0" distL="114300" distR="114300" simplePos="0" relativeHeight="251679744" behindDoc="0" locked="0" layoutInCell="1" allowOverlap="1" wp14:anchorId="7A31ECAA" wp14:editId="038EE544">
+                <wp:simplePos x="0" y="0"/>
+                <wp:positionH relativeFrom="margin">
+                  <wp:align>left</wp:align>
+                </wp:positionH>
+                <wp:positionV relativeFrom="paragraph">
+                  <wp:posOffset>791845</wp:posOffset>
+                </wp:positionV>
+                <wp:extent cx="5297170" cy="2667000"/>
+                <wp:effectExtent l="0" t="0" r="0" b="0"/>
+                <wp:wrapSquare wrapText="bothSides"/>
+                <wp:docPr id="27" name="Group 27"/>
+                <wp:cNvGraphicFramePr/>
+                <a:graphic xmlns:a="http://schemas.openxmlformats.org/drawingml/2006/main">
+                  <a:graphicData uri="http://schemas.microsoft.com/office/word/2010/wordprocessingGroup">
+                    <wpg:wgp>
+                      <wpg:cNvGrpSpPr/>
+                      <wpg:grpSpPr>
+                        <a:xfrm>
+                          <a:off x="0" y="0"/>
+                          <a:ext cx="5297170" cy="2667000"/>
+                          <a:chOff x="0" y="0"/>
+                          <a:chExt cx="5297170" cy="2667000"/>
+                        </a:xfrm>
+                      </wpg:grpSpPr>
+                      <wpg:grpSp>
+                        <wpg:cNvPr id="20" name="Group 20"/>
+                        <wpg:cNvGrpSpPr/>
+                        <wpg:grpSpPr>
+                          <a:xfrm>
+                            <a:off x="0" y="0"/>
+                            <a:ext cx="5297170" cy="2438267"/>
+                            <a:chOff x="-11580" y="-103539"/>
+                            <a:chExt cx="5821525" cy="2680334"/>
+                          </a:xfrm>
+                        </wpg:grpSpPr>
+                        <pic:pic xmlns:pic="http://schemas.openxmlformats.org/drawingml/2006/picture">
+                          <pic:nvPicPr>
+                            <pic:cNvPr id="15" name="Picture 15"/>
+                            <pic:cNvPicPr>
+                              <a:picLocks noChangeAspect="1"/>
+                            </pic:cNvPicPr>
+                          </pic:nvPicPr>
+                          <pic:blipFill>
+                            <a:blip r:embed="rId14" cstate="print">
+                              <a:extLst>
+                                <a:ext uri="{28A0092B-C50C-407E-A947-70E740481C1C}">
+                                  <a14:useLocalDpi xmlns:a14="http://schemas.microsoft.com/office/drawing/2010/main" val="0"/>
+                                </a:ext>
+                              </a:extLst>
+                            </a:blip>
+                            <a:stretch>
+                              <a:fillRect/>
+                            </a:stretch>
+                          </pic:blipFill>
+                          <pic:spPr>
+                            <a:xfrm>
+                              <a:off x="4555584" y="184282"/>
+                              <a:ext cx="1104900" cy="1362075"/>
+                            </a:xfrm>
+                            <a:prstGeom prst="rect">
+                              <a:avLst/>
+                            </a:prstGeom>
+                          </pic:spPr>
+                        </pic:pic>
+                        <wps:wsp>
+                          <wps:cNvPr id="16" name="Text Box 16"/>
+                          <wps:cNvSpPr txBox="1"/>
+                          <wps:spPr>
+                            <a:xfrm>
+                              <a:off x="4438345" y="1590200"/>
+                              <a:ext cx="1371600" cy="304800"/>
+                            </a:xfrm>
+                            <a:prstGeom prst="rect">
+                              <a:avLst/>
+                            </a:prstGeom>
+                            <a:solidFill>
+                              <a:prstClr val="white"/>
+                            </a:solidFill>
+                            <a:ln>
+                              <a:noFill/>
+                            </a:ln>
+                          </wps:spPr>
+                          <wps:txbx>
+                            <w:txbxContent>
+                              <w:p>
+                                <w:pPr>
+                                  <w:pStyle w:val="Caption"/>
+                                </w:pPr>
+                                <w:r>
+                                  <w:t xml:space="preserve">Figure </w:t>
+                                </w:r>
+                                <w:r>
+                                  <w:fldChar w:fldCharType="begin"/>
+                                </w:r>
+                                <w:r>
+                                  <w:instrText xml:space="preserve"> SEQ Figure \* ARABIC </w:instrText>
+                                </w:r>
+                                <w:r>
+                                  <w:fldChar w:fldCharType="separate"/>
+                                </w:r>
+                                <w:r>
+                                  <w:rPr>
+                                    <w:noProof/>
+                                  </w:rPr>
+                                  <w:t>6</w:t>
+                                </w:r>
+                                <w:r>
+                                  <w:fldChar w:fldCharType="end"/>
+                                </w:r>
+                                <w:r>
+                                  <w:rPr>
+                                    <w:noProof/>
+                                  </w:rPr>
+                                  <w:t xml:space="preserve"> - </w:t>
+                                </w:r>
+                                <w:r>
+                                  <w:rPr>
+                                    <w:noProof/>
+                                  </w:rPr>
+                                  <w:t>Hokuyo UST-10LX Scanning Laser Rangefinder</w:t>
+                                </w:r>
+                              </w:p>
+                            </w:txbxContent>
+                          </wps:txbx>
+                          <wps:bodyPr rot="0" spcFirstLastPara="0" vertOverflow="overflow" horzOverflow="overflow" vert="horz" wrap="square" lIns="0" tIns="0" rIns="0" bIns="0" numCol="1" spcCol="0" rtlCol="0" fromWordArt="0" anchor="t" anchorCtr="0" forceAA="0" compatLnSpc="1">
+                            <a:prstTxWarp prst="textNoShape">
+                              <a:avLst/>
+                            </a:prstTxWarp>
+                            <a:noAutofit/>
+                          </wps:bodyPr>
+                        </wps:wsp>
+                        <pic:pic xmlns:pic="http://schemas.openxmlformats.org/drawingml/2006/picture">
+                          <pic:nvPicPr>
+                            <pic:cNvPr id="18" name="Picture 18" descr="Table&#10;&#10;Description automatically generated"/>
+                            <pic:cNvPicPr>
+                              <a:picLocks noChangeAspect="1"/>
+                            </pic:cNvPicPr>
+                          </pic:nvPicPr>
+                          <pic:blipFill>
+                            <a:blip r:embed="rId15">
+                              <a:extLst>
+                                <a:ext uri="{28A0092B-C50C-407E-A947-70E740481C1C}">
+                                  <a14:useLocalDpi xmlns:a14="http://schemas.microsoft.com/office/drawing/2010/main" val="0"/>
+                                </a:ext>
+                              </a:extLst>
+                            </a:blip>
+                            <a:stretch>
+                              <a:fillRect/>
+                            </a:stretch>
+                          </pic:blipFill>
+                          <pic:spPr>
+                            <a:xfrm>
+                              <a:off x="-11580" y="-103539"/>
+                              <a:ext cx="4282440" cy="2680334"/>
+                            </a:xfrm>
+                            <a:prstGeom prst="rect">
+                              <a:avLst/>
+                            </a:prstGeom>
+                          </pic:spPr>
+                        </pic:pic>
+                      </wpg:grpSp>
+                      <wps:wsp>
+                        <wps:cNvPr id="26" name="Text Box 26"/>
+                        <wps:cNvSpPr txBox="1"/>
+                        <wps:spPr>
+                          <a:xfrm>
+                            <a:off x="0" y="2499360"/>
+                            <a:ext cx="3896360" cy="167640"/>
+                          </a:xfrm>
+                          <a:prstGeom prst="rect">
+                            <a:avLst/>
+                          </a:prstGeom>
+                          <a:solidFill>
+                            <a:prstClr val="white"/>
+                          </a:solidFill>
+                          <a:ln>
+                            <a:noFill/>
+                          </a:ln>
+                        </wps:spPr>
+                        <wps:txbx>
+                          <w:txbxContent>
+                            <w:p>
+                              <w:pPr>
+                                <w:pStyle w:val="Caption"/>
+                                <w:rPr>
+                                  <w:noProof/>
+                                </w:rPr>
+                              </w:pPr>
+                              <w:r>
+                                <w:t xml:space="preserve">Figure </w:t>
+                              </w:r>
+                              <w:r>
+                                <w:fldChar w:fldCharType="begin"/>
+                              </w:r>
+                              <w:r>
+                                <w:instrText xml:space="preserve"> SEQ Figure \* ARABIC </w:instrText>
+                              </w:r>
+                              <w:r>
+                                <w:fldChar w:fldCharType="separate"/>
+                              </w:r>
+                              <w:r>
+                                <w:rPr>
+                                  <w:noProof/>
+                                </w:rPr>
+                                <w:t>5</w:t>
+                              </w:r>
+                              <w:r>
+                                <w:fldChar w:fldCharType="end"/>
+                              </w:r>
+                              <w:r>
+                                <w:rPr>
+                                  <w:noProof/>
+                                </w:rPr>
+                                <w:t xml:space="preserve"> - </w:t>
+                              </w:r>
+                              <w:r>
+                                <w:rPr>
+                                  <w:noProof/>
+                                </w:rPr>
+                                <w:t>Lidar UST-10LX Scanning Laser Rangefinder Specifications</w:t>
+                              </w:r>
+                            </w:p>
+                          </w:txbxContent>
+                        </wps:txbx>
+                        <wps:bodyPr rot="0" spcFirstLastPara="0" vertOverflow="overflow" horzOverflow="overflow" vert="horz" wrap="square" lIns="0" tIns="0" rIns="0" bIns="0" numCol="1" spcCol="0" rtlCol="0" fromWordArt="0" anchor="t" anchorCtr="0" forceAA="0" compatLnSpc="1">
+                          <a:prstTxWarp prst="textNoShape">
+                            <a:avLst/>
+                          </a:prstTxWarp>
+                          <a:noAutofit/>
+                        </wps:bodyPr>
+                      </wps:wsp>
+                    </wpg:wgp>
+                  </a:graphicData>
+                </a:graphic>
+                <wp14:sizeRelH relativeFrom="margin">
+                  <wp14:pctWidth>0</wp14:pctWidth>
+                </wp14:sizeRelH>
+                <wp14:sizeRelV relativeFrom="margin">
+                  <wp14:pctHeight>0</wp14:pctHeight>
+                </wp14:sizeRelV>
+              </wp:anchor>
+            </w:drawing>
+          </mc:Choice>
+          <mc:Fallback>
+            <w:pict>
+              <v:group w14:anchorId="7A31ECAA" id="Group 27" o:spid="_x0000_s1036" style="position:absolute;margin-left:0;margin-top:62.35pt;width:417.1pt;height:210pt;z-index:251679744;mso-position-horizontal:left;mso-position-horizontal-relative:margin;mso-position-vertical-relative:text;mso-width-relative:margin;mso-height-relative:margin" coordsize="52971,26670" o:gfxdata="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">
+                <v:group id="Group 20" o:spid="_x0000_s1037" style="position:absolute;width:52971;height:24382" coordorigin="-115,-1035" coordsize="58215,26803" o:gfxdata="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">
+                  <v:shape id="Picture 15" o:spid="_x0000_s1038" type="#_x0000_t75" style="position:absolute;left:45555;top:1842;width:11049;height:13621;visibility:visible;mso-wrap-style:square" o:gfxdata="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">
+                    <v:imagedata r:id="rId16" o:title=""/>
+                  </v:shape>
+                  <v:shape id="Text Box 16" o:spid="_x0000_s1039" type="#_x0000_t202" style="position:absolute;left:44383;top:15902;width:13716;height:3048;visibility:visible;mso-wrap-style:square;v-text-anchor:top" o:gfxdata="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" stroked="f">
+                    <v:textbox inset="0,0,0,0">
+                      <w:txbxContent>
+                        <w:p>
+                          <w:pPr>
+                            <w:pStyle w:val="Caption"/>
+                          </w:pPr>
+                          <w:r>
+                            <w:t xml:space="preserve">Figure </w:t>
+                          </w:r>
+                          <w:r>
+                            <w:fldChar w:fldCharType="begin"/>
+                          </w:r>
+                          <w:r>
+                            <w:instrText xml:space="preserve"> SEQ Figure \* ARABIC </w:instrText>
+                          </w:r>
+                          <w:r>
+                            <w:fldChar w:fldCharType="separate"/>
+                          </w:r>
+                          <w:r>
+                            <w:rPr>
+                              <w:noProof/>
+                            </w:rPr>
+                            <w:t>6</w:t>
+                          </w:r>
+                          <w:r>
+                            <w:fldChar w:fldCharType="end"/>
+                          </w:r>
+                          <w:r>
+                            <w:rPr>
+                              <w:noProof/>
+                            </w:rPr>
+                            <w:t xml:space="preserve"> - </w:t>
+                          </w:r>
+                          <w:r>
+                            <w:rPr>
+                              <w:noProof/>
+                            </w:rPr>
+                            <w:t>Hokuyo UST-10LX Scanning Laser Rangefinder</w:t>
+                          </w:r>
+                        </w:p>
+                      </w:txbxContent>
+                    </v:textbox>
+                  </v:shape>
+                  <v:shape id="Picture 18" o:spid="_x0000_s1040" type="#_x0000_t75" alt="Table&#10;&#10;Description automatically generated" style="position:absolute;left:-115;top:-1035;width:42823;height:26802;visibility:visible;mso-wrap-style:square" o:gfxdata="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">
+                    <v:imagedata r:id="rId17" o:title="Table&#10;&#10;Description automatically generated"/>
+                  </v:shape>
+                </v:group>
+                <v:shape id="Text Box 26" o:spid="_x0000_s1041" type="#_x0000_t202" style="position:absolute;top:24993;width:38963;height:1677;visibility:visible;mso-wrap-style:square;v-text-anchor:top" o:gfxdata="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" stroked="f">
+                  <v:textbox inset="0,0,0,0">
+                    <w:txbxContent>
+                      <w:p>
+                        <w:pPr>
+                          <w:pStyle w:val="Caption"/>
+                          <w:rPr>
+                            <w:noProof/>
+                          </w:rPr>
+                        </w:pPr>
+                        <w:r>
+                          <w:t xml:space="preserve">Figure </w:t>
+                        </w:r>
+                        <w:r>
+                          <w:fldChar w:fldCharType="begin"/>
+                        </w:r>
+                        <w:r>
+                          <w:instrText xml:space="preserve"> SEQ Figure \* ARABIC </w:instrText>
+                        </w:r>
+                        <w:r>
+                          <w:fldChar w:fldCharType="separate"/>
+                        </w:r>
+                        <w:r>
+                          <w:rPr>
+                            <w:noProof/>
+                          </w:rPr>
+                          <w:t>5</w:t>
+                        </w:r>
+                        <w:r>
+                          <w:fldChar w:fldCharType="end"/>
+                        </w:r>
+                        <w:r>
+                          <w:rPr>
+                            <w:noProof/>
+                          </w:rPr>
+                          <w:t xml:space="preserve"> - </w:t>
+                        </w:r>
+                        <w:r>
+                          <w:rPr>
+                            <w:noProof/>
+                          </w:rPr>
+                          <w:t>Lidar UST-10LX Scanning Laser Rangefinder Specifications</w:t>
+                        </w:r>
+                      </w:p>
+                    </w:txbxContent>
+                  </v:textbox>
+                </v:shape>
+                <w10:wrap type="square" anchorx="margin"/>
+              </v:group>
+            </w:pict>
+          </mc:Fallback>
+        </mc:AlternateContent>
+      </w:r>
+      <w:r>
+        <w:t xml:space="preserve">This </w:t>
+      </w:r>
+      <w:r>
+        <w:t xml:space="preserve">Lidar </w:t>
+      </w:r>
+      <w:r>
+        <w:t>light sensor</w:t>
+      </w:r>
+      <w:r>
+        <w:rPr>
+          <w:rStyle w:val="FootnoteReference"/>
+        </w:rPr>
+        <w:footnoteReference w:id="2"/>
+      </w:r>
+      <w:r>
+        <w:t xml:space="preserve"> </w:t>
+      </w:r>
+      <w:r>
+        <w:t>can</w:t>
+      </w:r>
+      <w:r>
+        <w:t xml:space="preserve"> detect obstacles at a long distance of maximum being 30 metres</w:t>
+      </w:r>
+      <w:r>
+        <w:t xml:space="preserve">, allowing the F1Tenth to conduct localisation of the car, with the scan being at a 270-degree angle (Figure </w:t>
+      </w:r>
+      <w:r>
+        <w:t>5</w:t>
+      </w:r>
+      <w:r>
+        <w:t>)</w:t>
+      </w:r>
+      <w:r>
+        <w:t xml:space="preserve">. </w:t>
+      </w:r>
+      <w:r>
+        <w:t>The sensor uses a light source as a way of obstacle detection, which in effect allows for a near immediate detection time, with scan speed measured to be 25ms.</w:t>
+      </w:r>
+    </w:p>
+    <w:p/>
+    <w:p>
+      <w:pPr>
+        <w:pStyle w:val="Heading2"/>
+      </w:pPr>
+      <w:r>
+        <w:lastRenderedPageBreak/>
+        <w:t>VESC 6 Mark5</w:t>
+      </w:r>
+    </w:p>
+    <w:p/>
+    <w:p>
+      <w:pPr>
+        <w:pStyle w:val="Heading2"/>
+      </w:pPr>
+      <w:r>
+        <w:t>Jetson Xavier NX</w:t>
+      </w:r>
+    </w:p>
+    <w:p>
+      <w:r>
+        <w:t xml:space="preserve">The </w:t>
+      </w:r>
+      <w:r>
+        <w:t xml:space="preserve">NVIDIA </w:t>
+      </w:r>
+      <w:r>
+        <w:t>Jetson Xavier NX Developer Kit</w:t>
+      </w:r>
+      <w:r>
+        <w:rPr>
+          <w:rStyle w:val="FootnoteReference"/>
+        </w:rPr>
+        <w:footnoteReference w:id="3"/>
+      </w:r>
+      <w:r>
+        <w:t xml:space="preserve"> </w:t>
+      </w:r>
+      <w:r>
+        <w:t xml:space="preserve">(will be simplified to JXNX) </w:t>
+      </w:r>
+      <w:r>
+        <w:t>will be the primary component of the F1Tenth’s system, due to it having control over the VESC, which is a controller that oversees controlling and regulating the speed of the car’s motor</w:t>
+      </w:r>
+      <w:r>
+        <w:rPr>
+          <w:rStyle w:val="FootnoteReference"/>
+        </w:rPr>
+        <w:footnoteReference w:id="4"/>
+      </w:r>
+      <w:r>
+        <w:t xml:space="preserve"> (discussed in previous section)</w:t>
+      </w:r>
+      <w:r>
+        <w:t xml:space="preserve">. The </w:t>
+      </w:r>
+      <w:r>
+        <w:t>JXNX will have the possibility to give out commands on the steering and speed control of the car</w:t>
+      </w:r>
+      <w:r>
+        <w:t xml:space="preserve"> due to having control over VESC, feeding it these commands. The JXNX also can receive information from the LIDAR sensor (Figure </w:t>
+      </w:r>
+      <w:r>
+        <w:t>6</w:t>
+      </w:r>
+      <w:r>
+        <w:t>), which will be one of the primary sources of information that dictate the regulation of speed.</w:t>
+      </w:r>
+    </w:p>
+    <w:p>
+      <w:r>
+        <w:t>The way that JXNX receives these commands is through the host computer that will be used to code and control the software of the F1Tenth, connecting remotely through SSH.</w:t>
+      </w:r>
+    </w:p>
+    <w:p>
+      <w:pPr>
+        <w:pStyle w:val="Heading1"/>
+      </w:pPr>
+      <w:r>
+        <w:t>Hardware Communication with ROS</w:t>
+      </w:r>
+    </w:p>
+    <w:p/>
+    <w:p>
+      <w:pPr>
+        <w:pStyle w:val="Heading1"/>
+      </w:pPr>
+      <w:r>
+        <w:t>F1Tenth Car Similarities to Simulator</w:t>
+      </w:r>
     </w:p>
     <w:sectPr>
-      <w:headerReference w:type="default" r:id="rId7"/>
+      <w:headerReference w:type="default" r:id="rId18"/>
       <w:pgSz w:w="11906" w:h="16838"/>
       <w:pgMar w:top="1440" w:right="1440" w:bottom="1440" w:left="1440" w:header="708" w:footer="708" w:gutter="0"/>
       <w:cols w:space="708"/>
@@ -668,6 +2246,158 @@
       </w:pPr>
       <w:r>
         <w:continuationSeparator/>
+      </w:r>
+    </w:p>
+  </w:footnote>
+  <w:footnote w:id="1">
+    <w:p>
+      <w:pPr>
+        <w:pStyle w:val="FootnoteText"/>
+      </w:pPr>
+      <w:r>
+        <w:rPr>
+          <w:rStyle w:val="FootnoteReference"/>
+        </w:rPr>
+        <w:footnoteRef/>
+      </w:r>
+      <w:r>
+        <w:t xml:space="preserve"> </w:t>
+      </w:r>
+      <w:hyperlink r:id="rId1" w:history="1">
+        <w:r>
+          <w:rPr>
+            <w:rStyle w:val="Hyperlink"/>
+          </w:rPr>
+          <w:t>https://traxxas.com/products/models/electric/6804Rslash4x4platinum?t=details</w:t>
+        </w:r>
+      </w:hyperlink>
+      <w:r>
+        <w:t xml:space="preserve"> </w:t>
+      </w:r>
+      <w:r>
+        <w:t>–</w:t>
+      </w:r>
+      <w:r>
+        <w:t xml:space="preserve"> Trax</w:t>
+      </w:r>
+      <w:r>
+        <w:t>xas chassis details</w:t>
+      </w:r>
+    </w:p>
+  </w:footnote>
+  <w:footnote w:id="2">
+    <w:p>
+      <w:pPr>
+        <w:pStyle w:val="FootnoteText"/>
+      </w:pPr>
+      <w:r>
+        <w:rPr>
+          <w:rStyle w:val="FootnoteReference"/>
+        </w:rPr>
+        <w:footnoteRef/>
+      </w:r>
+      <w:r>
+        <w:t xml:space="preserve"> </w:t>
+      </w:r>
+      <w:hyperlink r:id="rId2" w:history="1">
+        <w:r>
+          <w:rPr>
+            <w:rStyle w:val="Hyperlink"/>
+          </w:rPr>
+          <w:t>https://www.robotshop.com/en/hokuyo-ust-10lx-scanning-laser-rangefinder.html</w:t>
+        </w:r>
+      </w:hyperlink>
+      <w:r>
+        <w:t xml:space="preserve"> - Lig</w:t>
+      </w:r>
+      <w:r>
+        <w:t>ht sensor details</w:t>
+      </w:r>
+    </w:p>
+  </w:footnote>
+  <w:footnote w:id="3">
+    <w:p>
+      <w:pPr>
+        <w:pStyle w:val="FootnoteText"/>
+      </w:pPr>
+      <w:r>
+        <w:rPr>
+          <w:rStyle w:val="FootnoteReference"/>
+        </w:rPr>
+        <w:footnoteRef/>
+      </w:r>
+      <w:r>
+        <w:t xml:space="preserve"> </w:t>
+      </w:r>
+      <w:hyperlink r:id="rId3" w:history="1">
+        <w:r>
+          <w:rPr>
+            <w:rStyle w:val="Hyperlink"/>
+          </w:rPr>
+          <w:t>https://developer.nvidia.com/embedded/jetson-xavier-nx-devkit</w:t>
+        </w:r>
+      </w:hyperlink>
+      <w:r>
+        <w:t xml:space="preserve"> - </w:t>
+      </w:r>
+      <w:r>
+        <w:t>JX</w:t>
+      </w:r>
+      <w:r>
+        <w:t>NX details</w:t>
+      </w:r>
+    </w:p>
+    <w:p>
+      <w:pPr>
+        <w:pStyle w:val="FootnoteText"/>
+      </w:pPr>
+    </w:p>
+  </w:footnote>
+  <w:footnote w:id="4">
+    <w:p>
+      <w:pPr>
+        <w:pStyle w:val="FootnoteText"/>
+      </w:pPr>
+      <w:r>
+        <w:rPr>
+          <w:rStyle w:val="FootnoteReference"/>
+        </w:rPr>
+        <w:footnoteRef/>
+      </w:r>
+      <w:r>
+        <w:t xml:space="preserve"> </w:t>
+      </w:r>
+      <w:hyperlink r:id="rId4" w:history="1">
+        <w:r>
+          <w:rPr>
+            <w:rStyle w:val="Hyperlink"/>
+          </w:rPr>
+          <w:t>https://f1tent</w:t>
+        </w:r>
+        <w:r>
+          <w:rPr>
+            <w:rStyle w:val="Hyperlink"/>
+          </w:rPr>
+          <w:t>h</w:t>
+        </w:r>
+        <w:r>
+          <w:rPr>
+            <w:rStyle w:val="Hyperlink"/>
+          </w:rPr>
+          <w:t>.org/build.html</w:t>
+        </w:r>
+      </w:hyperlink>
+      <w:r>
+        <w:t xml:space="preserve"> - </w:t>
+      </w:r>
+      <w:r>
+        <w:t>Within the ‘</w:t>
+      </w:r>
+      <w:r>
+        <w:t>Con</w:t>
+      </w:r>
+      <w:r>
+        <w:t>figure F1TENTH System’ tab</w:t>
       </w:r>
     </w:p>
   </w:footnote>
@@ -1092,10 +2822,74 @@
     <w:name w:val="Normal"/>
     <w:qFormat/>
   </w:style>
+  <w:style w:type="paragraph" w:styleId="Heading1">
+    <w:name w:val="heading 1"/>
+    <w:basedOn w:val="Normal"/>
+    <w:next w:val="Normal"/>
+    <w:link w:val="Heading1Char"/>
+    <w:uiPriority w:val="9"/>
+    <w:qFormat/>
+    <w:rsid w:val="00F66C18"/>
+    <w:pPr>
+      <w:keepNext/>
+      <w:keepLines/>
+      <w:spacing w:before="240" w:after="0"/>
+      <w:outlineLvl w:val="0"/>
+    </w:pPr>
+    <w:rPr>
+      <w:rFonts w:asciiTheme="majorHAnsi" w:eastAsiaTheme="majorEastAsia" w:hAnsiTheme="majorHAnsi" w:cstheme="majorBidi"/>
+      <w:color w:val="2F5496" w:themeColor="accent1" w:themeShade="BF"/>
+      <w:sz w:val="32"/>
+      <w:szCs w:val="32"/>
+    </w:rPr>
+  </w:style>
+  <w:style w:type="paragraph" w:styleId="Heading2">
+    <w:name w:val="heading 2"/>
+    <w:basedOn w:val="Normal"/>
+    <w:next w:val="Normal"/>
+    <w:link w:val="Heading2Char"/>
+    <w:uiPriority w:val="9"/>
+    <w:unhideWhenUsed/>
+    <w:qFormat/>
+    <w:rsid w:val="004716F0"/>
+    <w:pPr>
+      <w:keepNext/>
+      <w:keepLines/>
+      <w:spacing w:before="40" w:after="0"/>
+      <w:outlineLvl w:val="1"/>
+    </w:pPr>
+    <w:rPr>
+      <w:rFonts w:asciiTheme="majorHAnsi" w:eastAsiaTheme="majorEastAsia" w:hAnsiTheme="majorHAnsi" w:cstheme="majorBidi"/>
+      <w:color w:val="2F5496" w:themeColor="accent1" w:themeShade="BF"/>
+      <w:sz w:val="26"/>
+      <w:szCs w:val="26"/>
+    </w:rPr>
+  </w:style>
+  <w:style w:type="paragraph" w:styleId="Heading3">
+    <w:name w:val="heading 3"/>
+    <w:basedOn w:val="Normal"/>
+    <w:next w:val="Normal"/>
+    <w:link w:val="Heading3Char"/>
+    <w:uiPriority w:val="9"/>
+    <w:unhideWhenUsed/>
+    <w:qFormat/>
+    <w:rsid w:val="00700026"/>
+    <w:pPr>
+      <w:keepNext/>
+      <w:keepLines/>
+      <w:spacing w:before="40" w:after="0"/>
+      <w:outlineLvl w:val="2"/>
+    </w:pPr>
+    <w:rPr>
+      <w:rFonts w:asciiTheme="majorHAnsi" w:eastAsiaTheme="majorEastAsia" w:hAnsiTheme="majorHAnsi" w:cstheme="majorBidi"/>
+      <w:color w:val="1F3763" w:themeColor="accent1" w:themeShade="7F"/>
+      <w:sz w:val="24"/>
+      <w:szCs w:val="24"/>
+    </w:rPr>
+  </w:style>
   <w:style w:type="character" w:default="1" w:styleId="DefaultParagraphFont">
     <w:name w:val="Default Paragraph Font"/>
     <w:uiPriority w:val="1"/>
-    <w:semiHidden/>
     <w:unhideWhenUsed/>
   </w:style>
   <w:style w:type="table" w:default="1" w:styleId="TableNormal">
@@ -1210,7 +3004,7 @@
   </w:style>
   <w:style w:type="character" w:customStyle="1" w:styleId="SubtitleChar">
     <w:name w:val="Subtitle Char"/>
-    <w:aliases w:val="Project Title Char1"/>
+    <w:aliases w:val="Project Title Char"/>
     <w:basedOn w:val="DefaultParagraphFont"/>
     <w:link w:val="Subtitle"/>
     <w:locked/>
@@ -1285,6 +3079,138 @@
       <w:rFonts w:ascii="Times New Roman" w:eastAsia="Times New Roman" w:hAnsi="Times New Roman" w:cs="Times New Roman"/>
       <w:szCs w:val="24"/>
       <w:lang w:val="en-IE"/>
+    </w:rPr>
+  </w:style>
+  <w:style w:type="character" w:customStyle="1" w:styleId="Heading1Char">
+    <w:name w:val="Heading 1 Char"/>
+    <w:basedOn w:val="DefaultParagraphFont"/>
+    <w:link w:val="Heading1"/>
+    <w:uiPriority w:val="9"/>
+    <w:rsid w:val="00F66C18"/>
+    <w:rPr>
+      <w:rFonts w:asciiTheme="majorHAnsi" w:eastAsiaTheme="majorEastAsia" w:hAnsiTheme="majorHAnsi" w:cstheme="majorBidi"/>
+      <w:color w:val="2F5496" w:themeColor="accent1" w:themeShade="BF"/>
+      <w:sz w:val="32"/>
+      <w:szCs w:val="32"/>
+    </w:rPr>
+  </w:style>
+  <w:style w:type="paragraph" w:styleId="Caption">
+    <w:name w:val="caption"/>
+    <w:basedOn w:val="Normal"/>
+    <w:next w:val="Normal"/>
+    <w:uiPriority w:val="35"/>
+    <w:unhideWhenUsed/>
+    <w:qFormat/>
+    <w:rsid w:val="004716F0"/>
+    <w:pPr>
+      <w:spacing w:after="200" w:line="240" w:lineRule="auto"/>
+    </w:pPr>
+    <w:rPr>
+      <w:i/>
+      <w:iCs/>
+      <w:color w:val="44546A" w:themeColor="text2"/>
+      <w:sz w:val="18"/>
+      <w:szCs w:val="18"/>
+    </w:rPr>
+  </w:style>
+  <w:style w:type="character" w:customStyle="1" w:styleId="Heading2Char">
+    <w:name w:val="Heading 2 Char"/>
+    <w:basedOn w:val="DefaultParagraphFont"/>
+    <w:link w:val="Heading2"/>
+    <w:uiPriority w:val="9"/>
+    <w:rsid w:val="004716F0"/>
+    <w:rPr>
+      <w:rFonts w:asciiTheme="majorHAnsi" w:eastAsiaTheme="majorEastAsia" w:hAnsiTheme="majorHAnsi" w:cstheme="majorBidi"/>
+      <w:color w:val="2F5496" w:themeColor="accent1" w:themeShade="BF"/>
+      <w:sz w:val="26"/>
+      <w:szCs w:val="26"/>
+    </w:rPr>
+  </w:style>
+  <w:style w:type="paragraph" w:styleId="FootnoteText">
+    <w:name w:val="footnote text"/>
+    <w:basedOn w:val="Normal"/>
+    <w:link w:val="FootnoteTextChar"/>
+    <w:uiPriority w:val="99"/>
+    <w:semiHidden/>
+    <w:unhideWhenUsed/>
+    <w:rsid w:val="0006708B"/>
+    <w:pPr>
+      <w:spacing w:after="0" w:line="240" w:lineRule="auto"/>
+    </w:pPr>
+    <w:rPr>
+      <w:sz w:val="20"/>
+      <w:szCs w:val="20"/>
+    </w:rPr>
+  </w:style>
+  <w:style w:type="character" w:customStyle="1" w:styleId="FootnoteTextChar">
+    <w:name w:val="Footnote Text Char"/>
+    <w:basedOn w:val="DefaultParagraphFont"/>
+    <w:link w:val="FootnoteText"/>
+    <w:uiPriority w:val="99"/>
+    <w:semiHidden/>
+    <w:rsid w:val="0006708B"/>
+    <w:rPr>
+      <w:sz w:val="20"/>
+      <w:szCs w:val="20"/>
+    </w:rPr>
+  </w:style>
+  <w:style w:type="character" w:styleId="FootnoteReference">
+    <w:name w:val="footnote reference"/>
+    <w:basedOn w:val="DefaultParagraphFont"/>
+    <w:uiPriority w:val="99"/>
+    <w:semiHidden/>
+    <w:unhideWhenUsed/>
+    <w:rsid w:val="0006708B"/>
+    <w:rPr>
+      <w:vertAlign w:val="superscript"/>
+    </w:rPr>
+  </w:style>
+  <w:style w:type="character" w:styleId="Hyperlink">
+    <w:name w:val="Hyperlink"/>
+    <w:basedOn w:val="DefaultParagraphFont"/>
+    <w:uiPriority w:val="99"/>
+    <w:unhideWhenUsed/>
+    <w:rsid w:val="0006708B"/>
+    <w:rPr>
+      <w:color w:val="0563C1" w:themeColor="hyperlink"/>
+      <w:u w:val="single"/>
+    </w:rPr>
+  </w:style>
+  <w:style w:type="character" w:styleId="UnresolvedMention">
+    <w:name w:val="Unresolved Mention"/>
+    <w:basedOn w:val="DefaultParagraphFont"/>
+    <w:uiPriority w:val="99"/>
+    <w:semiHidden/>
+    <w:unhideWhenUsed/>
+    <w:rsid w:val="0006708B"/>
+    <w:rPr>
+      <w:color w:val="605E5C"/>
+      <w:shd w:val="clear" w:color="auto" w:fill="E1DFDD"/>
+    </w:rPr>
+  </w:style>
+  <w:style w:type="character" w:customStyle="1" w:styleId="Heading3Char">
+    <w:name w:val="Heading 3 Char"/>
+    <w:basedOn w:val="DefaultParagraphFont"/>
+    <w:link w:val="Heading3"/>
+    <w:uiPriority w:val="9"/>
+    <w:rsid w:val="00700026"/>
+    <w:rPr>
+      <w:rFonts w:asciiTheme="majorHAnsi" w:eastAsiaTheme="majorEastAsia" w:hAnsiTheme="majorHAnsi" w:cstheme="majorBidi"/>
+      <w:color w:val="1F3763" w:themeColor="accent1" w:themeShade="7F"/>
+      <w:sz w:val="24"/>
+      <w:szCs w:val="24"/>
+    </w:rPr>
+  </w:style>
+  <w:style w:type="character" w:styleId="FollowedHyperlink">
+    <w:name w:val="FollowedHyperlink"/>
+    <w:basedOn w:val="DefaultParagraphFont"/>
+    <w:uiPriority w:val="99"/>
+    <w:semiHidden/>
+    <w:unhideWhenUsed/>
+    <w:rsid w:val="00A64FF9"/>
+    <w:rPr>
+      <w:color w:val="954F72" w:themeColor="followedHyperlink"/>
+      <w:u w:val="single"/>
     </w:rPr>
   </w:style>
 </w:styles>
@@ -1583,4 +3509,16 @@
     </a:ext>
   </a:extLst>
 </a:theme>
+</file>
+
+<file path=customXml/item1.xml><?xml version="1.0" encoding="utf-8"?>
+<b:Sources xmlns:b="http://schemas.openxmlformats.org/officeDocument/2006/bibliography" xmlns="http://schemas.openxmlformats.org/officeDocument/2006/bibliography" SelectedStyle="\HarvardAnglia2008OfficeOnline.xsl" StyleName="Harvard - Anglia" Version="2008"/>
+</file>
+
+<file path=customXml/itemProps1.xml><?xml version="1.0" encoding="utf-8"?>
+<ds:datastoreItem xmlns:ds="http://schemas.openxmlformats.org/officeDocument/2006/customXml" ds:itemID="{CDDFC95E-7D04-45D3-A4DE-C2728BCA315B}">
+  <ds:schemaRefs>
+    <ds:schemaRef ds:uri="http://schemas.openxmlformats.org/officeDocument/2006/bibliography"/>
+  </ds:schemaRefs>
+</ds:datastoreItem>
 </file>
</xml_diff>

<commit_message>
Completed hardware communication with ROS section of hardware report
</commit_message>
<xml_diff>
--- a/reports/f1tenth-hardware-report.docx
+++ b/reports/f1tenth-hardware-report.docx
@@ -627,55 +627,13 @@
         <w:rPr>
           <w:lang w:val="en-IE"/>
         </w:rPr>
-        <w:t xml:space="preserve">, </w:t>
-      </w:r>
-      <w:proofErr w:type="gramStart"/>
+        <w:t>, mainly their importance of how they work together to create an autonomous vehicle. It will cover the basis of the robot’s chassis, describing the different features that create the smooth manoeuvrability on different indoor surfaces. Afterwards, I will discuss how the hardware’s aspects may appear similar within the F1Tenth simulator</w:t>
+      </w:r>
       <w:r>
         <w:rPr>
           <w:lang w:val="en-IE"/>
         </w:rPr>
-        <w:t>mainly their</w:t>
-      </w:r>
-      <w:proofErr w:type="gramEnd"/>
-      <w:r>
-        <w:rPr>
-          <w:lang w:val="en-IE"/>
-        </w:rPr>
-        <w:t xml:space="preserve"> importance of how they work together to create an autonomous vehicle. It will cover the basis of the robot’s chassis, describing the </w:t>
-      </w:r>
-      <w:proofErr w:type="gramStart"/>
-      <w:r>
-        <w:rPr>
-          <w:lang w:val="en-IE"/>
-        </w:rPr>
-        <w:t>different features</w:t>
-      </w:r>
-      <w:proofErr w:type="gramEnd"/>
-      <w:r>
-        <w:rPr>
-          <w:lang w:val="en-IE"/>
-        </w:rPr>
-        <w:t xml:space="preserve"> that create the smooth manoeuvrability on different indoor surfaces. Afterwards, I will discuss how the hardware’s aspects may appear similar within the F1Tenth simulator</w:t>
-      </w:r>
-      <w:r>
-        <w:rPr>
-          <w:lang w:val="en-IE"/>
-        </w:rPr>
-        <w:t xml:space="preserve">, seeing how similar their performances can </w:t>
-      </w:r>
-      <w:proofErr w:type="gramStart"/>
-      <w:r>
-        <w:rPr>
-          <w:lang w:val="en-IE"/>
-        </w:rPr>
-        <w:t>be transferred</w:t>
-      </w:r>
-      <w:proofErr w:type="gramEnd"/>
-      <w:r>
-        <w:rPr>
-          <w:lang w:val="en-IE"/>
-        </w:rPr>
-        <w:t xml:space="preserve"> from testing in the virtual environment and the live one. </w:t>
+        <w:t xml:space="preserve">, seeing how similar their performances can be transferred from testing in the virtual environment and the live one. </w:t>
       </w:r>
     </w:p>
     <w:p>
@@ -704,7 +662,7 @@
           <w:lang w:val="en-IE"/>
         </w:rPr>
         <w:drawing>
-          <wp:anchor distT="0" distB="0" distL="114300" distR="114300" simplePos="0" relativeHeight="251650048" behindDoc="0" locked="0" layoutInCell="1" allowOverlap="1" wp14:anchorId="46FF45B9" wp14:editId="3DEFA876">
+          <wp:anchor distT="0" distB="0" distL="114300" distR="114300" simplePos="0" relativeHeight="251650048" behindDoc="0" locked="0" layoutInCell="1" allowOverlap="1" wp14:anchorId="46FF45B9" wp14:editId="19B97414">
             <wp:simplePos x="0" y="0"/>
             <wp:positionH relativeFrom="margin">
               <wp:align>left</wp:align>
@@ -713,7 +671,7 @@
               <wp:posOffset>455930</wp:posOffset>
             </wp:positionV>
             <wp:extent cx="2480310" cy="5282565"/>
-            <wp:effectExtent l="0" t="0" r="0" b="0"/>
+            <wp:effectExtent l="19050" t="19050" r="15240" b="13335"/>
             <wp:wrapSquare wrapText="bothSides"/>
             <wp:docPr id="9" name="Picture 9"/>
             <wp:cNvGraphicFramePr>
@@ -746,6 +704,11 @@
                     <a:prstGeom prst="rect">
                       <a:avLst/>
                     </a:prstGeom>
+                    <a:ln>
+                      <a:solidFill>
+                        <a:schemeClr val="tx1"/>
+                      </a:solidFill>
+                    </a:ln>
                   </pic:spPr>
                 </pic:pic>
               </a:graphicData>
@@ -763,21 +726,7 @@
         <w:rPr>
           <w:lang w:val="en-IE"/>
         </w:rPr>
-        <w:t xml:space="preserve">The car has multiple components that </w:t>
-      </w:r>
-      <w:proofErr w:type="gramStart"/>
-      <w:r>
-        <w:rPr>
-          <w:lang w:val="en-IE"/>
-        </w:rPr>
-        <w:t>are combined</w:t>
-      </w:r>
-      <w:proofErr w:type="gramEnd"/>
-      <w:r>
-        <w:rPr>
-          <w:lang w:val="en-IE"/>
-        </w:rPr>
-        <w:t xml:space="preserve"> to create the final product, I will discuss the main ones that have a major impact on its performance</w:t>
+        <w:t>The car has multiple components that are combined to create the final product, I will discuss the main ones that have a major impact on its performance</w:t>
       </w:r>
       <w:r>
         <w:rPr>
@@ -845,27 +794,14 @@
                             <w:r>
                               <w:t xml:space="preserve">Figure </w:t>
                             </w:r>
-                            <w:r>
-                              <w:fldChar w:fldCharType="begin"/>
-                            </w:r>
-                            <w:r>
-                              <w:instrText xml:space="preserve"> SEQ Figure \* ARABIC </w:instrText>
-                            </w:r>
-                            <w:r>
-                              <w:fldChar w:fldCharType="separate"/>
-                            </w:r>
-                            <w:r>
-                              <w:rPr>
-                                <w:noProof/>
-                              </w:rPr>
-                              <w:t>1</w:t>
-                            </w:r>
-                            <w:r>
-                              <w:rPr>
-                                <w:noProof/>
-                              </w:rPr>
-                              <w:fldChar w:fldCharType="end"/>
-                            </w:r>
+                            <w:fldSimple w:instr=" SEQ Figure \* ARABIC ">
+                              <w:r>
+                                <w:rPr>
+                                  <w:noProof/>
+                                </w:rPr>
+                                <w:t>1</w:t>
+                              </w:r>
+                            </w:fldSimple>
                             <w:r>
                               <w:rPr>
                                 <w:noProof/>
@@ -918,27 +854,14 @@
                       <w:r>
                         <w:t xml:space="preserve">Figure </w:t>
                       </w:r>
-                      <w:r>
-                        <w:fldChar w:fldCharType="begin"/>
-                      </w:r>
-                      <w:r>
-                        <w:instrText xml:space="preserve"> SEQ Figure \* ARABIC </w:instrText>
-                      </w:r>
-                      <w:r>
-                        <w:fldChar w:fldCharType="separate"/>
-                      </w:r>
-                      <w:r>
-                        <w:rPr>
-                          <w:noProof/>
-                        </w:rPr>
-                        <w:t>1</w:t>
-                      </w:r>
-                      <w:r>
-                        <w:rPr>
-                          <w:noProof/>
-                        </w:rPr>
-                        <w:fldChar w:fldCharType="end"/>
-                      </w:r>
+                      <w:fldSimple w:instr=" SEQ Figure \* ARABIC ">
+                        <w:r>
+                          <w:rPr>
+                            <w:noProof/>
+                          </w:rPr>
+                          <w:t>1</w:t>
+                        </w:r>
+                      </w:fldSimple>
                       <w:r>
                         <w:rPr>
                           <w:noProof/>
@@ -999,15 +922,7 @@
         <w:t>all its</w:t>
       </w:r>
       <w:r>
-        <w:t xml:space="preserve"> components </w:t>
-      </w:r>
-      <w:proofErr w:type="gramStart"/>
-      <w:r>
-        <w:t>are attached</w:t>
-      </w:r>
-      <w:proofErr w:type="gramEnd"/>
-      <w:r>
-        <w:t xml:space="preserve"> onto its body. </w:t>
+        <w:t xml:space="preserve"> components are attached onto its body. </w:t>
       </w:r>
       <w:r>
         <w:t xml:space="preserve">This chassis was created to have a low centre of gravity be having the battery and electronics to be held low to position the weight of car low in the chassis. </w:t>
@@ -1079,27 +994,14 @@
                             <w:r>
                               <w:t xml:space="preserve">Figure </w:t>
                             </w:r>
-                            <w:r>
-                              <w:fldChar w:fldCharType="begin"/>
-                            </w:r>
-                            <w:r>
-                              <w:instrText xml:space="preserve"> SEQ Figure \* ARABIC </w:instrText>
-                            </w:r>
-                            <w:r>
-                              <w:fldChar w:fldCharType="separate"/>
-                            </w:r>
-                            <w:r>
-                              <w:rPr>
-                                <w:noProof/>
-                              </w:rPr>
-                              <w:t>2</w:t>
-                            </w:r>
-                            <w:r>
-                              <w:rPr>
-                                <w:noProof/>
-                              </w:rPr>
-                              <w:fldChar w:fldCharType="end"/>
-                            </w:r>
+                            <w:fldSimple w:instr=" SEQ Figure \* ARABIC ">
+                              <w:r>
+                                <w:rPr>
+                                  <w:noProof/>
+                                </w:rPr>
+                                <w:t>2</w:t>
+                              </w:r>
+                            </w:fldSimple>
                             <w:r>
                               <w:rPr>
                                 <w:noProof/>
@@ -1142,27 +1044,14 @@
                       <w:r>
                         <w:t xml:space="preserve">Figure </w:t>
                       </w:r>
-                      <w:r>
-                        <w:fldChar w:fldCharType="begin"/>
-                      </w:r>
-                      <w:r>
-                        <w:instrText xml:space="preserve"> SEQ Figure \* ARABIC </w:instrText>
-                      </w:r>
-                      <w:r>
-                        <w:fldChar w:fldCharType="separate"/>
-                      </w:r>
-                      <w:r>
-                        <w:rPr>
-                          <w:noProof/>
-                        </w:rPr>
-                        <w:t>2</w:t>
-                      </w:r>
-                      <w:r>
-                        <w:rPr>
-                          <w:noProof/>
-                        </w:rPr>
-                        <w:fldChar w:fldCharType="end"/>
-                      </w:r>
+                      <w:fldSimple w:instr=" SEQ Figure \* ARABIC ">
+                        <w:r>
+                          <w:rPr>
+                            <w:noProof/>
+                          </w:rPr>
+                          <w:t>2</w:t>
+                        </w:r>
+                      </w:fldSimple>
                       <w:r>
                         <w:rPr>
                           <w:noProof/>
@@ -1184,7 +1073,7 @@
           <w:lang w:val="en-IE"/>
         </w:rPr>
         <w:drawing>
-          <wp:anchor distT="0" distB="0" distL="114300" distR="114300" simplePos="0" relativeHeight="251653120" behindDoc="0" locked="0" layoutInCell="1" allowOverlap="1" wp14:anchorId="0928256B" wp14:editId="639718F6">
+          <wp:anchor distT="0" distB="0" distL="114300" distR="114300" simplePos="0" relativeHeight="251653120" behindDoc="0" locked="0" layoutInCell="1" allowOverlap="1" wp14:anchorId="0928256B" wp14:editId="6CC8715C">
             <wp:simplePos x="0" y="0"/>
             <wp:positionH relativeFrom="column">
               <wp:posOffset>2597150</wp:posOffset>
@@ -1193,7 +1082,7 @@
               <wp:posOffset>624840</wp:posOffset>
             </wp:positionV>
             <wp:extent cx="2971800" cy="1227455"/>
-            <wp:effectExtent l="0" t="0" r="0" b="0"/>
+            <wp:effectExtent l="19050" t="19050" r="19050" b="10795"/>
             <wp:wrapSquare wrapText="bothSides"/>
             <wp:docPr id="11" name="Picture 11"/>
             <wp:cNvGraphicFramePr>
@@ -1226,6 +1115,11 @@
                     <a:prstGeom prst="rect">
                       <a:avLst/>
                     </a:prstGeom>
+                    <a:ln>
+                      <a:solidFill>
+                        <a:schemeClr val="tx1"/>
+                      </a:solidFill>
+                    </a:ln>
                   </pic:spPr>
                 </pic:pic>
               </a:graphicData>
@@ -1273,35 +1167,7 @@
         <w:rPr>
           <w:lang w:val="en-IE"/>
         </w:rPr>
-        <w:t>The shock system has a near frictionless piston travel due to its “PTFE-coating</w:t>
-      </w:r>
-      <w:proofErr w:type="gramStart"/>
-      <w:r>
-        <w:rPr>
-          <w:lang w:val="en-IE"/>
-        </w:rPr>
-        <w:t>”,</w:t>
-      </w:r>
-      <w:proofErr w:type="gramEnd"/>
-      <w:r>
-        <w:rPr>
-          <w:lang w:val="en-IE"/>
-        </w:rPr>
-        <w:t xml:space="preserve"> allowing for smooth suspension work when driving through ridged terrain. This also allows for smooth and comfortable suspension action for extended periods of time before potential replacing. The shocks have an option to also change spring reload and ride height of the car, which can </w:t>
-      </w:r>
-      <w:proofErr w:type="gramStart"/>
-      <w:r>
-        <w:rPr>
-          <w:lang w:val="en-IE"/>
-        </w:rPr>
-        <w:t>be done</w:t>
-      </w:r>
-      <w:proofErr w:type="gramEnd"/>
-      <w:r>
-        <w:rPr>
-          <w:lang w:val="en-IE"/>
-        </w:rPr>
-        <w:t xml:space="preserve"> simply by turning threaded spring collars. This allows for fast and easy adjustment to the suspension, making the F1Tenth versatile.</w:t>
+        <w:t>The shock system has a near frictionless piston travel due to its “PTFE-coating”, allowing for smooth suspension work when driving through ridged terrain. This also allows for smooth and comfortable suspension action for extended periods of time before potential replacing. The shocks have an option to also change spring reload and ride height of the car, which can be done simply by turning threaded spring collars. This allows for fast and easy adjustment to the suspension, making the F1Tenth versatile.</w:t>
       </w:r>
     </w:p>
     <w:p>
@@ -1340,7 +1206,7 @@
         <mc:AlternateContent>
           <mc:Choice Requires="wpg">
             <w:drawing>
-              <wp:anchor distT="0" distB="0" distL="114300" distR="114300" simplePos="0" relativeHeight="251676672" behindDoc="0" locked="0" layoutInCell="1" allowOverlap="1" wp14:anchorId="411E62CF" wp14:editId="6BAA9DCF">
+              <wp:anchor distT="0" distB="0" distL="114300" distR="114300" simplePos="0" relativeHeight="251676672" behindDoc="0" locked="0" layoutInCell="1" allowOverlap="1" wp14:anchorId="411E62CF" wp14:editId="7B90FAD0">
                 <wp:simplePos x="0" y="0"/>
                 <wp:positionH relativeFrom="column">
                   <wp:posOffset>0</wp:posOffset>
@@ -1349,7 +1215,7 @@
                   <wp:posOffset>1017270</wp:posOffset>
                 </wp:positionV>
                 <wp:extent cx="5969000" cy="2651760"/>
-                <wp:effectExtent l="0" t="0" r="0" b="0"/>
+                <wp:effectExtent l="19050" t="19050" r="12700" b="0"/>
                 <wp:wrapSquare wrapText="bothSides"/>
                 <wp:docPr id="28" name="Group 28"/>
                 <wp:cNvGraphicFramePr/>
@@ -1392,6 +1258,11 @@
                           <a:prstGeom prst="rect">
                             <a:avLst/>
                           </a:prstGeom>
+                          <a:ln>
+                            <a:solidFill>
+                              <a:schemeClr val="tx1"/>
+                            </a:solidFill>
+                          </a:ln>
                         </pic:spPr>
                       </pic:pic>
                       <wps:wsp>
@@ -1422,22 +1293,7 @@
                                 <w:t xml:space="preserve">Figure </w:t>
                               </w:r>
                               <w:r>
-                                <w:fldChar w:fldCharType="begin"/>
-                              </w:r>
-                              <w:r>
-                                <w:instrText xml:space="preserve"> SEQ Figure \* ARABIC </w:instrText>
-                              </w:r>
-                              <w:r>
-                                <w:fldChar w:fldCharType="separate"/>
-                              </w:r>
-                              <w:r>
-                                <w:rPr>
-                                  <w:noProof/>
-                                </w:rPr>
                                 <w:t>3</w:t>
-                              </w:r>
-                              <w:r>
-                                <w:fldChar w:fldCharType="end"/>
                               </w:r>
                               <w:r>
                                 <w:rPr>
@@ -1488,6 +1344,11 @@
                           <a:prstGeom prst="rect">
                             <a:avLst/>
                           </a:prstGeom>
+                          <a:ln>
+                            <a:solidFill>
+                              <a:schemeClr val="tx1"/>
+                            </a:solidFill>
+                          </a:ln>
                         </pic:spPr>
                       </pic:pic>
                       <wps:wsp>
@@ -1521,22 +1382,7 @@
                                 <w:t xml:space="preserve">Figure </w:t>
                               </w:r>
                               <w:r>
-                                <w:fldChar w:fldCharType="begin"/>
-                              </w:r>
-                              <w:r>
-                                <w:instrText xml:space="preserve"> SEQ Figure \* ARABIC </w:instrText>
-                              </w:r>
-                              <w:r>
-                                <w:fldChar w:fldCharType="separate"/>
-                              </w:r>
-                              <w:r>
-                                <w:rPr>
-                                  <w:noProof/>
-                                </w:rPr>
                                 <w:t>4</w:t>
-                              </w:r>
-                              <w:r>
-                                <w:fldChar w:fldCharType="end"/>
                               </w:r>
                               <w:r>
                                 <w:rPr>
@@ -1568,9 +1414,10 @@
           </mc:Choice>
           <mc:Fallback>
             <w:pict>
-              <v:group w14:anchorId="411E62CF" id="Group 28" o:spid="_x0000_s1031" style="position:absolute;margin-left:0;margin-top:80.1pt;width:470pt;height:208.8pt;z-index:251676672;mso-position-horizontal-relative:text;mso-position-vertical-relative:text" coordsize="59690,26517" o:gfxdata="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">
-                <v:shape id="Picture 2" o:spid="_x0000_s1032" type="#_x0000_t75" alt="A picture containing text, charger&#10;&#10;Description automatically generated" style="position:absolute;width:27432;height:21945;visibility:visible;mso-wrap-style:square" o:gfxdata="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">
+              <v:group w14:anchorId="411E62CF" id="Group 28" o:spid="_x0000_s1031" style="position:absolute;margin-left:0;margin-top:80.1pt;width:470pt;height:208.8pt;z-index:251676672;mso-position-horizontal-relative:text;mso-position-vertical-relative:text" coordsize="59690,26517" o:gfxdata="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">
+                <v:shape id="Picture 2" o:spid="_x0000_s1032" type="#_x0000_t75" alt="A picture containing text, charger&#10;&#10;Description automatically generated" style="position:absolute;width:27432;height:21945;visibility:visible;mso-wrap-style:square" o:gfxdata="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" stroked="t" strokecolor="black [3213]">
                   <v:imagedata r:id="rId12" o:title="A picture containing text, charger&#10;&#10;Description automatically generated"/>
+                  <v:path arrowok="t"/>
                 </v:shape>
                 <v:shape id="Text Box 8" o:spid="_x0000_s1033" type="#_x0000_t202" style="position:absolute;top:22402;width:27432;height:4115;visibility:visible;mso-wrap-style:square;v-text-anchor:top" o:gfxdata="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" stroked="f">
                   <v:textbox inset="0,0,0,0">
@@ -1583,22 +1430,7 @@
                           <w:t xml:space="preserve">Figure </w:t>
                         </w:r>
                         <w:r>
-                          <w:fldChar w:fldCharType="begin"/>
-                        </w:r>
-                        <w:r>
-                          <w:instrText xml:space="preserve"> SEQ Figure \* ARABIC </w:instrText>
-                        </w:r>
-                        <w:r>
-                          <w:fldChar w:fldCharType="separate"/>
-                        </w:r>
-                        <w:r>
-                          <w:rPr>
-                            <w:noProof/>
-                          </w:rPr>
                           <w:t>3</w:t>
-                        </w:r>
-                        <w:r>
-                          <w:fldChar w:fldCharType="end"/>
                         </w:r>
                         <w:r>
                           <w:rPr>
@@ -1616,8 +1448,9 @@
                     </w:txbxContent>
                   </v:textbox>
                 </v:shape>
-                <v:shape id="Picture 7" o:spid="_x0000_s1034" type="#_x0000_t75" alt="Text&#10;&#10;Description automatically generated with medium confidence" style="position:absolute;left:27965;top:5410;width:31725;height:12649;visibility:visible;mso-wrap-style:square" o:gfxdata="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">
+                <v:shape id="Picture 7" o:spid="_x0000_s1034" type="#_x0000_t75" alt="Text&#10;&#10;Description automatically generated with medium confidence" style="position:absolute;left:27965;top:5410;width:31725;height:12649;visibility:visible;mso-wrap-style:square" o:gfxdata="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" stroked="t" strokecolor="black [3213]">
                   <v:imagedata r:id="rId13" o:title="Text&#10;&#10;Description automatically generated with medium confidence"/>
+                  <v:path arrowok="t"/>
                 </v:shape>
                 <v:shape id="Text Box 23" o:spid="_x0000_s1035" type="#_x0000_t202" style="position:absolute;left:27965;top:18669;width:31725;height:4057;visibility:visible;mso-wrap-style:square;v-text-anchor:top" o:gfxdata="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" stroked="f">
                   <v:textbox style="mso-fit-shape-to-text:t" inset="0,0,0,0">
@@ -1633,22 +1466,7 @@
                           <w:t xml:space="preserve">Figure </w:t>
                         </w:r>
                         <w:r>
-                          <w:fldChar w:fldCharType="begin"/>
-                        </w:r>
-                        <w:r>
-                          <w:instrText xml:space="preserve"> SEQ Figure \* ARABIC </w:instrText>
-                        </w:r>
-                        <w:r>
-                          <w:fldChar w:fldCharType="separate"/>
-                        </w:r>
-                        <w:r>
-                          <w:rPr>
-                            <w:noProof/>
-                          </w:rPr>
                           <w:t>4</w:t>
-                        </w:r>
-                        <w:r>
-                          <w:fldChar w:fldCharType="end"/>
                         </w:r>
                         <w:r>
                           <w:rPr>
@@ -1708,7 +1526,7 @@
         <mc:AlternateContent>
           <mc:Choice Requires="wpg">
             <w:drawing>
-              <wp:anchor distT="0" distB="0" distL="114300" distR="114300" simplePos="0" relativeHeight="251679744" behindDoc="0" locked="0" layoutInCell="1" allowOverlap="1" wp14:anchorId="7A31ECAA" wp14:editId="038EE544">
+              <wp:anchor distT="0" distB="0" distL="114300" distR="114300" simplePos="0" relativeHeight="251679744" behindDoc="0" locked="0" layoutInCell="1" allowOverlap="1" wp14:anchorId="7A31ECAA" wp14:editId="53BD0E8B">
                 <wp:simplePos x="0" y="0"/>
                 <wp:positionH relativeFrom="margin">
                   <wp:align>left</wp:align>
@@ -1717,7 +1535,7 @@
                   <wp:posOffset>791845</wp:posOffset>
                 </wp:positionV>
                 <wp:extent cx="5297170" cy="2667000"/>
-                <wp:effectExtent l="0" t="0" r="0" b="0"/>
+                <wp:effectExtent l="19050" t="19050" r="17780" b="19050"/>
                 <wp:wrapSquare wrapText="bothSides"/>
                 <wp:docPr id="27" name="Group 27"/>
                 <wp:cNvGraphicFramePr/>
@@ -1771,6 +1589,11 @@
                             <a:prstGeom prst="rect">
                               <a:avLst/>
                             </a:prstGeom>
+                            <a:ln>
+                              <a:solidFill>
+                                <a:schemeClr val="tx1"/>
+                              </a:solidFill>
+                            </a:ln>
                           </pic:spPr>
                         </pic:pic>
                         <wps:wsp>
@@ -1788,7 +1611,9 @@
                               <a:prstClr val="white"/>
                             </a:solidFill>
                             <a:ln>
-                              <a:noFill/>
+                              <a:solidFill>
+                                <a:schemeClr val="tx1"/>
+                              </a:solidFill>
                             </a:ln>
                           </wps:spPr>
                           <wps:txbx>
@@ -1801,22 +1626,7 @@
                                   <w:t xml:space="preserve">Figure </w:t>
                                 </w:r>
                                 <w:r>
-                                  <w:fldChar w:fldCharType="begin"/>
-                                </w:r>
-                                <w:r>
-                                  <w:instrText xml:space="preserve"> SEQ Figure \* ARABIC </w:instrText>
-                                </w:r>
-                                <w:r>
-                                  <w:fldChar w:fldCharType="separate"/>
-                                </w:r>
-                                <w:r>
-                                  <w:rPr>
-                                    <w:noProof/>
-                                  </w:rPr>
                                   <w:t>6</w:t>
-                                </w:r>
-                                <w:r>
-                                  <w:fldChar w:fldCharType="end"/>
                                 </w:r>
                                 <w:r>
                                   <w:rPr>
@@ -1867,6 +1677,11 @@
                             <a:prstGeom prst="rect">
                               <a:avLst/>
                             </a:prstGeom>
+                            <a:ln>
+                              <a:solidFill>
+                                <a:schemeClr val="tx1"/>
+                              </a:solidFill>
+                            </a:ln>
                           </pic:spPr>
                         </pic:pic>
                       </wpg:grpSp>
@@ -1885,7 +1700,9 @@
                             <a:prstClr val="white"/>
                           </a:solidFill>
                           <a:ln>
-                            <a:noFill/>
+                            <a:solidFill>
+                              <a:schemeClr val="tx1"/>
+                            </a:solidFill>
                           </a:ln>
                         </wps:spPr>
                         <wps:txbx>
@@ -1901,22 +1718,7 @@
                                 <w:t xml:space="preserve">Figure </w:t>
                               </w:r>
                               <w:r>
-                                <w:fldChar w:fldCharType="begin"/>
-                              </w:r>
-                              <w:r>
-                                <w:instrText xml:space="preserve"> SEQ Figure \* ARABIC </w:instrText>
-                              </w:r>
-                              <w:r>
-                                <w:fldChar w:fldCharType="separate"/>
-                              </w:r>
-                              <w:r>
-                                <w:rPr>
-                                  <w:noProof/>
-                                </w:rPr>
                                 <w:t>5</w:t>
-                              </w:r>
-                              <w:r>
-                                <w:fldChar w:fldCharType="end"/>
                               </w:r>
                               <w:r>
                                 <w:rPr>
@@ -1954,12 +1756,13 @@
           </mc:Choice>
           <mc:Fallback>
             <w:pict>
-              <v:group w14:anchorId="7A31ECAA" id="Group 27" o:spid="_x0000_s1036" style="position:absolute;margin-left:0;margin-top:62.35pt;width:417.1pt;height:210pt;z-index:251679744;mso-position-horizontal:left;mso-position-horizontal-relative:margin;mso-position-vertical-relative:text;mso-width-relative:margin;mso-height-relative:margin" coordsize="52971,26670" o:gfxdata="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